<commit_message>
afternoon 12/7 in  visoft
</commit_message>
<xml_diff>
--- a/C_Linux_Training/Linux_Sockets_Template.docx
+++ b/C_Linux_Training/Linux_Sockets_Template.docx
@@ -361,6 +361,44 @@
       <w:pPr>
         <w:pStyle w:val="ListParagraph"/>
         <w:numPr>
+          <w:ilvl w:val="0"/>
+          <w:numId w:val="0"/>
+        </w:numPr>
+        <w:spacing w:lineRule="auto" w:line="360"/>
+        <w:ind w:left="1080" w:hanging="0"/>
+        <w:jc w:val="both"/>
+        <w:outlineLvl w:val="0"/>
+        <w:rPr>
+          <w:rStyle w:val="IntenseEmphasis"/>
+          <w:rFonts w:ascii="Times New Roman" w:hAnsi="Times New Roman" w:cs="Times New Roman"/>
+          <w:b/>
+          <w:b/>
+          <w:i w:val="false"/>
+          <w:i w:val="false"/>
+          <w:iCs w:val="false"/>
+          <w:color w:val="auto"/>
+          <w:sz w:val="26"/>
+          <w:szCs w:val="26"/>
+        </w:rPr>
+      </w:pPr>
+      <w:r>
+        <w:rPr>
+          <w:rStyle w:val="IntenseEmphasis"/>
+          <w:rFonts w:cs="Times New Roman" w:ascii="Times New Roman" w:hAnsi="Times New Roman"/>
+          <w:b/>
+          <w:i w:val="false"/>
+          <w:iCs w:val="false"/>
+          <w:color w:val="auto"/>
+          <w:sz w:val="26"/>
+          <w:szCs w:val="26"/>
+        </w:rPr>
+        <w:t>Hầu hết cấu trúc địa chỉ của một socket sẽ được một con trỏ tới giống như một tham số. Từng giao thức sẽ được hỗ trợ cấu trúc địa chỉ riêng. Tên của cấu trúc sẽ bắt đầu sockaddr_ và kết thúc với hậu tố đặc trưng của nó.</w:t>
+      </w:r>
+    </w:p>
+    <w:p>
+      <w:pPr>
+        <w:pStyle w:val="ListParagraph"/>
+        <w:numPr>
           <w:ilvl w:val="1"/>
           <w:numId w:val="2"/>
         </w:numPr>
@@ -392,6 +430,636 @@
           <w:szCs w:val="26"/>
         </w:rPr>
         <w:t>Cấu trúc địa chỉ socket IPv4</w:t>
+      </w:r>
+    </w:p>
+    <w:p>
+      <w:pPr>
+        <w:pStyle w:val="ListParagraph"/>
+        <w:numPr>
+          <w:ilvl w:val="0"/>
+          <w:numId w:val="0"/>
+        </w:numPr>
+        <w:spacing w:lineRule="auto" w:line="360"/>
+        <w:ind w:hanging="0"/>
+        <w:jc w:val="both"/>
+        <w:outlineLvl w:val="1"/>
+        <w:rPr>
+          <w:rFonts w:ascii="Times New Roman" w:hAnsi="Times New Roman" w:cs="Times New Roman"/>
+          <w:b/>
+          <w:b/>
+          <w:i w:val="false"/>
+          <w:i w:val="false"/>
+          <w:iCs w:val="false"/>
+          <w:color w:val="auto"/>
+          <w:sz w:val="26"/>
+          <w:szCs w:val="26"/>
+        </w:rPr>
+      </w:pPr>
+      <w:r>
+        <w:rPr>
+          <w:rFonts w:cs="Times New Roman" w:ascii="Times New Roman" w:hAnsi="Times New Roman"/>
+          <w:b/>
+          <w:i w:val="false"/>
+          <w:iCs w:val="false"/>
+          <w:color w:val="auto"/>
+          <w:sz w:val="26"/>
+          <w:szCs w:val="26"/>
+        </w:rPr>
+        <w:tab/>
+        <w:t>Địa c</w:t>
+      </w:r>
+      <w:r>
+        <w:rPr>
+          <w:rFonts w:cs="Times New Roman" w:ascii="Times New Roman" w:hAnsi="Times New Roman"/>
+          <w:b/>
+          <w:i w:val="false"/>
+          <w:iCs w:val="false"/>
+          <w:color w:val="auto"/>
+          <w:sz w:val="26"/>
+          <w:szCs w:val="26"/>
+        </w:rPr>
+        <w:t>hỉ IPv4 thường hay được gọi là Internet Socket address structure.</w:t>
+      </w:r>
+    </w:p>
+    <w:p>
+      <w:pPr>
+        <w:pStyle w:val="PreformattedText"/>
+        <w:numPr>
+          <w:ilvl w:val="0"/>
+          <w:numId w:val="0"/>
+        </w:numPr>
+        <w:spacing w:lineRule="auto" w:line="360"/>
+        <w:ind w:hanging="0"/>
+        <w:jc w:val="both"/>
+        <w:outlineLvl w:val="1"/>
+        <w:rPr>
+          <w:rFonts w:ascii="Times New Roman" w:hAnsi="Times New Roman" w:cs="Times New Roman"/>
+          <w:b w:val="false"/>
+          <w:b/>
+          <w:i w:val="false"/>
+          <w:i w:val="false"/>
+          <w:iCs w:val="false"/>
+          <w:caps w:val="false"/>
+          <w:smallCaps w:val="false"/>
+          <w:color w:val="000000"/>
+          <w:spacing w:val="0"/>
+          <w:sz w:val="18"/>
+          <w:szCs w:val="26"/>
+        </w:rPr>
+      </w:pPr>
+      <w:r>
+        <w:rPr>
+          <w:rFonts w:cs="Times New Roman" w:ascii="Times New Roman" w:hAnsi="Times New Roman"/>
+          <w:b w:val="false"/>
+          <w:i w:val="false"/>
+          <w:iCs w:val="false"/>
+          <w:caps w:val="false"/>
+          <w:smallCaps w:val="false"/>
+          <w:color w:val="000000"/>
+          <w:spacing w:val="0"/>
+          <w:sz w:val="18"/>
+          <w:szCs w:val="26"/>
+        </w:rPr>
+        <w:t>struct in_addr {</w:t>
+      </w:r>
+    </w:p>
+    <w:p>
+      <w:pPr>
+        <w:pStyle w:val="PreformattedText"/>
+        <w:widowControl/>
+        <w:pBdr>
+          <w:top w:val="single" w:sz="2" w:space="1" w:color="DDDDDD"/>
+          <w:left w:val="single" w:sz="2" w:space="1" w:color="DDDDDD"/>
+          <w:bottom w:val="single" w:sz="2" w:space="1" w:color="DDDDDD"/>
+          <w:right w:val="single" w:sz="2" w:space="1" w:color="DDDDDD"/>
+        </w:pBdr>
+        <w:rPr>
+          <w:caps w:val="false"/>
+          <w:smallCaps w:val="false"/>
+          <w:color w:val="000000"/>
+          <w:spacing w:val="0"/>
+        </w:rPr>
+      </w:pPr>
+      <w:r>
+        <w:rPr>
+          <w:caps w:val="false"/>
+          <w:smallCaps w:val="false"/>
+          <w:color w:val="000000"/>
+          <w:spacing w:val="0"/>
+        </w:rPr>
+        <w:t xml:space="preserve">  </w:t>
+      </w:r>
+      <w:r>
+        <w:rPr>
+          <w:b w:val="false"/>
+          <w:i w:val="false"/>
+          <w:caps w:val="false"/>
+          <w:smallCaps w:val="false"/>
+          <w:color w:val="000000"/>
+          <w:spacing w:val="0"/>
+          <w:sz w:val="18"/>
+        </w:rPr>
+        <w:t>in_addr_t   s_addr;           /* 32-bit IPv4 address */</w:t>
+      </w:r>
+    </w:p>
+    <w:p>
+      <w:pPr>
+        <w:pStyle w:val="PreformattedText"/>
+        <w:widowControl/>
+        <w:pBdr>
+          <w:top w:val="single" w:sz="2" w:space="1" w:color="DDDDDD"/>
+          <w:left w:val="single" w:sz="2" w:space="1" w:color="DDDDDD"/>
+          <w:bottom w:val="single" w:sz="2" w:space="1" w:color="DDDDDD"/>
+          <w:right w:val="single" w:sz="2" w:space="1" w:color="DDDDDD"/>
+        </w:pBdr>
+        <w:rPr>
+          <w:caps w:val="false"/>
+          <w:smallCaps w:val="false"/>
+          <w:color w:val="000000"/>
+          <w:spacing w:val="0"/>
+        </w:rPr>
+      </w:pPr>
+      <w:r>
+        <w:rPr>
+          <w:caps w:val="false"/>
+          <w:smallCaps w:val="false"/>
+          <w:color w:val="000000"/>
+          <w:spacing w:val="0"/>
+        </w:rPr>
+        <w:t xml:space="preserve">                                </w:t>
+      </w:r>
+      <w:r>
+        <w:rPr>
+          <w:b w:val="false"/>
+          <w:i w:val="false"/>
+          <w:caps w:val="false"/>
+          <w:smallCaps w:val="false"/>
+          <w:color w:val="000000"/>
+          <w:spacing w:val="0"/>
+          <w:sz w:val="18"/>
+        </w:rPr>
+        <w:t>/* network byte ordered */</w:t>
+      </w:r>
+    </w:p>
+    <w:p>
+      <w:pPr>
+        <w:pStyle w:val="PreformattedText"/>
+        <w:widowControl/>
+        <w:pBdr>
+          <w:top w:val="single" w:sz="2" w:space="1" w:color="DDDDDD"/>
+          <w:left w:val="single" w:sz="2" w:space="1" w:color="DDDDDD"/>
+          <w:bottom w:val="single" w:sz="2" w:space="1" w:color="DDDDDD"/>
+          <w:right w:val="single" w:sz="2" w:space="1" w:color="DDDDDD"/>
+        </w:pBdr>
+        <w:rPr>
+          <w:b w:val="false"/>
+          <w:i w:val="false"/>
+          <w:caps w:val="false"/>
+          <w:smallCaps w:val="false"/>
+          <w:color w:val="000000"/>
+          <w:spacing w:val="0"/>
+          <w:sz w:val="18"/>
+        </w:rPr>
+      </w:pPr>
+      <w:r>
+        <w:rPr>
+          <w:b w:val="false"/>
+          <w:i w:val="false"/>
+          <w:caps w:val="false"/>
+          <w:smallCaps w:val="false"/>
+          <w:color w:val="000000"/>
+          <w:spacing w:val="0"/>
+          <w:sz w:val="18"/>
+        </w:rPr>
+        <w:t>};</w:t>
+      </w:r>
+    </w:p>
+    <w:p>
+      <w:pPr>
+        <w:pStyle w:val="PreformattedText"/>
+        <w:widowControl/>
+        <w:pBdr>
+          <w:top w:val="single" w:sz="2" w:space="1" w:color="DDDDDD"/>
+          <w:left w:val="single" w:sz="2" w:space="1" w:color="DDDDDD"/>
+          <w:bottom w:val="single" w:sz="2" w:space="1" w:color="DDDDDD"/>
+          <w:right w:val="single" w:sz="2" w:space="1" w:color="DDDDDD"/>
+        </w:pBdr>
+        <w:rPr/>
+      </w:pPr>
+      <w:r>
+        <w:rPr/>
+      </w:r>
+    </w:p>
+    <w:p>
+      <w:pPr>
+        <w:pStyle w:val="PreformattedText"/>
+        <w:widowControl/>
+        <w:pBdr>
+          <w:top w:val="single" w:sz="2" w:space="1" w:color="DDDDDD"/>
+          <w:left w:val="single" w:sz="2" w:space="1" w:color="DDDDDD"/>
+          <w:bottom w:val="single" w:sz="2" w:space="1" w:color="DDDDDD"/>
+          <w:right w:val="single" w:sz="2" w:space="1" w:color="DDDDDD"/>
+        </w:pBdr>
+        <w:rPr>
+          <w:b w:val="false"/>
+          <w:i w:val="false"/>
+          <w:caps w:val="false"/>
+          <w:smallCaps w:val="false"/>
+          <w:color w:val="000000"/>
+          <w:spacing w:val="0"/>
+          <w:sz w:val="18"/>
+        </w:rPr>
+      </w:pPr>
+      <w:r>
+        <w:rPr>
+          <w:b w:val="false"/>
+          <w:i w:val="false"/>
+          <w:caps w:val="false"/>
+          <w:smallCaps w:val="false"/>
+          <w:color w:val="000000"/>
+          <w:spacing w:val="0"/>
+          <w:sz w:val="18"/>
+        </w:rPr>
+        <w:t>struct sockaddr_in {</w:t>
+      </w:r>
+    </w:p>
+    <w:p>
+      <w:pPr>
+        <w:pStyle w:val="PreformattedText"/>
+        <w:widowControl/>
+        <w:pBdr>
+          <w:top w:val="single" w:sz="2" w:space="1" w:color="DDDDDD"/>
+          <w:left w:val="single" w:sz="2" w:space="1" w:color="DDDDDD"/>
+          <w:bottom w:val="single" w:sz="2" w:space="1" w:color="DDDDDD"/>
+          <w:right w:val="single" w:sz="2" w:space="1" w:color="DDDDDD"/>
+        </w:pBdr>
+        <w:rPr>
+          <w:caps w:val="false"/>
+          <w:smallCaps w:val="false"/>
+          <w:color w:val="000000"/>
+          <w:spacing w:val="0"/>
+        </w:rPr>
+      </w:pPr>
+      <w:r>
+        <w:rPr>
+          <w:caps w:val="false"/>
+          <w:smallCaps w:val="false"/>
+          <w:color w:val="000000"/>
+          <w:spacing w:val="0"/>
+        </w:rPr>
+        <w:t xml:space="preserve">  </w:t>
+      </w:r>
+      <w:r>
+        <w:rPr>
+          <w:b w:val="false"/>
+          <w:i w:val="false"/>
+          <w:caps w:val="false"/>
+          <w:smallCaps w:val="false"/>
+          <w:color w:val="000000"/>
+          <w:spacing w:val="0"/>
+          <w:sz w:val="18"/>
+        </w:rPr>
+        <w:t>uint8_t         sin_len;      /* length of structure (16) */</w:t>
+      </w:r>
+    </w:p>
+    <w:p>
+      <w:pPr>
+        <w:pStyle w:val="PreformattedText"/>
+        <w:widowControl/>
+        <w:pBdr>
+          <w:top w:val="single" w:sz="2" w:space="1" w:color="DDDDDD"/>
+          <w:left w:val="single" w:sz="2" w:space="1" w:color="DDDDDD"/>
+          <w:bottom w:val="single" w:sz="2" w:space="1" w:color="DDDDDD"/>
+          <w:right w:val="single" w:sz="2" w:space="1" w:color="DDDDDD"/>
+        </w:pBdr>
+        <w:rPr>
+          <w:caps w:val="false"/>
+          <w:smallCaps w:val="false"/>
+          <w:color w:val="000000"/>
+          <w:spacing w:val="0"/>
+        </w:rPr>
+      </w:pPr>
+      <w:r>
+        <w:rPr>
+          <w:caps w:val="false"/>
+          <w:smallCaps w:val="false"/>
+          <w:color w:val="000000"/>
+          <w:spacing w:val="0"/>
+        </w:rPr>
+        <w:t xml:space="preserve">  </w:t>
+      </w:r>
+      <w:r>
+        <w:rPr>
+          <w:b w:val="false"/>
+          <w:i w:val="false"/>
+          <w:caps w:val="false"/>
+          <w:smallCaps w:val="false"/>
+          <w:color w:val="000000"/>
+          <w:spacing w:val="0"/>
+          <w:sz w:val="18"/>
+        </w:rPr>
+        <w:t>sa_family_t     sin_family;   /* AF_INET */</w:t>
+      </w:r>
+    </w:p>
+    <w:p>
+      <w:pPr>
+        <w:pStyle w:val="PreformattedText"/>
+        <w:widowControl/>
+        <w:pBdr>
+          <w:top w:val="single" w:sz="2" w:space="1" w:color="DDDDDD"/>
+          <w:left w:val="single" w:sz="2" w:space="1" w:color="DDDDDD"/>
+          <w:bottom w:val="single" w:sz="2" w:space="1" w:color="DDDDDD"/>
+          <w:right w:val="single" w:sz="2" w:space="1" w:color="DDDDDD"/>
+        </w:pBdr>
+        <w:rPr>
+          <w:caps w:val="false"/>
+          <w:smallCaps w:val="false"/>
+          <w:color w:val="000000"/>
+          <w:spacing w:val="0"/>
+        </w:rPr>
+      </w:pPr>
+      <w:r>
+        <w:rPr>
+          <w:caps w:val="false"/>
+          <w:smallCaps w:val="false"/>
+          <w:color w:val="000000"/>
+          <w:spacing w:val="0"/>
+        </w:rPr>
+        <w:t xml:space="preserve">  </w:t>
+      </w:r>
+      <w:r>
+        <w:rPr>
+          <w:b w:val="false"/>
+          <w:i w:val="false"/>
+          <w:caps w:val="false"/>
+          <w:smallCaps w:val="false"/>
+          <w:color w:val="000000"/>
+          <w:spacing w:val="0"/>
+          <w:sz w:val="18"/>
+        </w:rPr>
+        <w:t>in_port_t       sin_port;     /* 16-bit TCP or UDP port number */</w:t>
+      </w:r>
+    </w:p>
+    <w:p>
+      <w:pPr>
+        <w:pStyle w:val="PreformattedText"/>
+        <w:widowControl/>
+        <w:pBdr>
+          <w:top w:val="single" w:sz="2" w:space="1" w:color="DDDDDD"/>
+          <w:left w:val="single" w:sz="2" w:space="1" w:color="DDDDDD"/>
+          <w:bottom w:val="single" w:sz="2" w:space="1" w:color="DDDDDD"/>
+          <w:right w:val="single" w:sz="2" w:space="1" w:color="DDDDDD"/>
+        </w:pBdr>
+        <w:rPr>
+          <w:caps w:val="false"/>
+          <w:smallCaps w:val="false"/>
+          <w:color w:val="000000"/>
+          <w:spacing w:val="0"/>
+        </w:rPr>
+      </w:pPr>
+      <w:r>
+        <w:rPr>
+          <w:caps w:val="false"/>
+          <w:smallCaps w:val="false"/>
+          <w:color w:val="000000"/>
+          <w:spacing w:val="0"/>
+        </w:rPr>
+        <w:t xml:space="preserve">                                </w:t>
+      </w:r>
+      <w:r>
+        <w:rPr>
+          <w:b w:val="false"/>
+          <w:i w:val="false"/>
+          <w:caps w:val="false"/>
+          <w:smallCaps w:val="false"/>
+          <w:color w:val="000000"/>
+          <w:spacing w:val="0"/>
+          <w:sz w:val="18"/>
+        </w:rPr>
+        <w:t>/* network byte ordered */</w:t>
+      </w:r>
+    </w:p>
+    <w:p>
+      <w:pPr>
+        <w:pStyle w:val="PreformattedText"/>
+        <w:widowControl/>
+        <w:pBdr>
+          <w:top w:val="single" w:sz="2" w:space="1" w:color="DDDDDD"/>
+          <w:left w:val="single" w:sz="2" w:space="1" w:color="DDDDDD"/>
+          <w:bottom w:val="single" w:sz="2" w:space="1" w:color="DDDDDD"/>
+          <w:right w:val="single" w:sz="2" w:space="1" w:color="DDDDDD"/>
+        </w:pBdr>
+        <w:rPr>
+          <w:caps w:val="false"/>
+          <w:smallCaps w:val="false"/>
+          <w:color w:val="000000"/>
+          <w:spacing w:val="0"/>
+        </w:rPr>
+      </w:pPr>
+      <w:r>
+        <w:rPr>
+          <w:caps w:val="false"/>
+          <w:smallCaps w:val="false"/>
+          <w:color w:val="000000"/>
+          <w:spacing w:val="0"/>
+        </w:rPr>
+        <w:t xml:space="preserve">  </w:t>
+      </w:r>
+      <w:r>
+        <w:rPr>
+          <w:b w:val="false"/>
+          <w:i w:val="false"/>
+          <w:caps w:val="false"/>
+          <w:smallCaps w:val="false"/>
+          <w:color w:val="000000"/>
+          <w:spacing w:val="0"/>
+          <w:sz w:val="18"/>
+        </w:rPr>
+        <w:t>struct in_addr  sin_addr;     /* 32-bit IPv4 address */</w:t>
+      </w:r>
+    </w:p>
+    <w:p>
+      <w:pPr>
+        <w:pStyle w:val="PreformattedText"/>
+        <w:widowControl/>
+        <w:pBdr>
+          <w:top w:val="single" w:sz="2" w:space="1" w:color="DDDDDD"/>
+          <w:left w:val="single" w:sz="2" w:space="1" w:color="DDDDDD"/>
+          <w:bottom w:val="single" w:sz="2" w:space="1" w:color="DDDDDD"/>
+          <w:right w:val="single" w:sz="2" w:space="1" w:color="DDDDDD"/>
+        </w:pBdr>
+        <w:rPr>
+          <w:caps w:val="false"/>
+          <w:smallCaps w:val="false"/>
+          <w:color w:val="000000"/>
+          <w:spacing w:val="0"/>
+        </w:rPr>
+      </w:pPr>
+      <w:r>
+        <w:rPr>
+          <w:caps w:val="false"/>
+          <w:smallCaps w:val="false"/>
+          <w:color w:val="000000"/>
+          <w:spacing w:val="0"/>
+        </w:rPr>
+        <w:t xml:space="preserve">                                </w:t>
+      </w:r>
+      <w:r>
+        <w:rPr>
+          <w:b w:val="false"/>
+          <w:i w:val="false"/>
+          <w:caps w:val="false"/>
+          <w:smallCaps w:val="false"/>
+          <w:color w:val="000000"/>
+          <w:spacing w:val="0"/>
+          <w:sz w:val="18"/>
+        </w:rPr>
+        <w:t>/* network byte ordered */</w:t>
+      </w:r>
+    </w:p>
+    <w:p>
+      <w:pPr>
+        <w:pStyle w:val="PreformattedText"/>
+        <w:widowControl/>
+        <w:pBdr>
+          <w:top w:val="single" w:sz="2" w:space="1" w:color="DDDDDD"/>
+          <w:left w:val="single" w:sz="2" w:space="1" w:color="DDDDDD"/>
+          <w:bottom w:val="single" w:sz="2" w:space="1" w:color="DDDDDD"/>
+          <w:right w:val="single" w:sz="2" w:space="1" w:color="DDDDDD"/>
+        </w:pBdr>
+        <w:rPr>
+          <w:caps w:val="false"/>
+          <w:smallCaps w:val="false"/>
+          <w:color w:val="000000"/>
+          <w:spacing w:val="0"/>
+        </w:rPr>
+      </w:pPr>
+      <w:r>
+        <w:rPr>
+          <w:caps w:val="false"/>
+          <w:smallCaps w:val="false"/>
+          <w:color w:val="000000"/>
+          <w:spacing w:val="0"/>
+        </w:rPr>
+        <w:t xml:space="preserve">  </w:t>
+      </w:r>
+      <w:r>
+        <w:rPr>
+          <w:b w:val="false"/>
+          <w:i w:val="false"/>
+          <w:caps w:val="false"/>
+          <w:smallCaps w:val="false"/>
+          <w:color w:val="000000"/>
+          <w:spacing w:val="0"/>
+          <w:sz w:val="18"/>
+        </w:rPr>
+        <w:t>char            sin_zero[8];  /* unused */</w:t>
+      </w:r>
+    </w:p>
+    <w:p>
+      <w:pPr>
+        <w:pStyle w:val="PreformattedText"/>
+        <w:widowControl/>
+        <w:pBdr>
+          <w:top w:val="single" w:sz="2" w:space="1" w:color="DDDDDD"/>
+          <w:left w:val="single" w:sz="2" w:space="1" w:color="DDDDDD"/>
+          <w:bottom w:val="single" w:sz="2" w:space="1" w:color="DDDDDD"/>
+          <w:right w:val="single" w:sz="2" w:space="1" w:color="DDDDDD"/>
+        </w:pBdr>
+        <w:spacing w:before="0" w:after="283"/>
+        <w:rPr>
+          <w:b w:val="false"/>
+          <w:i w:val="false"/>
+          <w:caps w:val="false"/>
+          <w:smallCaps w:val="false"/>
+          <w:color w:val="000000"/>
+          <w:spacing w:val="0"/>
+          <w:sz w:val="18"/>
+        </w:rPr>
+      </w:pPr>
+      <w:r>
+        <w:rPr>
+          <w:b w:val="false"/>
+          <w:i w:val="false"/>
+          <w:caps w:val="false"/>
+          <w:smallCaps w:val="false"/>
+          <w:color w:val="000000"/>
+          <w:spacing w:val="0"/>
+          <w:sz w:val="18"/>
+        </w:rPr>
+        <w:t>};</w:t>
+      </w:r>
+    </w:p>
+    <w:p>
+      <w:pPr>
+        <w:pStyle w:val="ListParagraph"/>
+        <w:numPr>
+          <w:ilvl w:val="0"/>
+          <w:numId w:val="0"/>
+        </w:numPr>
+        <w:spacing w:lineRule="auto" w:line="360"/>
+        <w:ind w:hanging="0"/>
+        <w:jc w:val="both"/>
+        <w:outlineLvl w:val="1"/>
+        <w:rPr>
+          <w:rFonts w:ascii="Times New Roman" w:hAnsi="Times New Roman" w:cs="Times New Roman"/>
+          <w:b/>
+          <w:b/>
+          <w:i w:val="false"/>
+          <w:i w:val="false"/>
+          <w:iCs w:val="false"/>
+          <w:color w:val="auto"/>
+          <w:sz w:val="26"/>
+          <w:szCs w:val="26"/>
+        </w:rPr>
+      </w:pPr>
+      <w:r>
+        <w:rPr>
+          <w:rFonts w:cs="Times New Roman" w:ascii="Times New Roman" w:hAnsi="Times New Roman"/>
+          <w:b/>
+          <w:i w:val="false"/>
+          <w:iCs w:val="false"/>
+          <w:color w:val="auto"/>
+          <w:sz w:val="26"/>
+          <w:szCs w:val="26"/>
+        </w:rPr>
+      </w:r>
+    </w:p>
+    <w:p>
+      <w:pPr>
+        <w:pStyle w:val="ListParagraph"/>
+        <w:numPr>
+          <w:ilvl w:val="1"/>
+          <w:numId w:val="2"/>
+        </w:numPr>
+        <w:spacing w:lineRule="auto" w:line="360"/>
+        <w:jc w:val="both"/>
+        <w:outlineLvl w:val="1"/>
+        <w:rPr>
+          <w:rStyle w:val="IntenseEmphasis"/>
+          <w:rFonts w:ascii="Times New Roman" w:hAnsi="Times New Roman" w:cs="Times New Roman"/>
+          <w:b/>
+          <w:b/>
+          <w:i w:val="false"/>
+          <w:i w:val="false"/>
+          <w:iCs w:val="false"/>
+          <w:color w:val="auto"/>
+          <w:sz w:val="26"/>
+          <w:szCs w:val="26"/>
+        </w:rPr>
+      </w:pPr>
+      <w:r>
+        <w:rPr>
+          <w:rStyle w:val="IntenseEmphasis"/>
+          <w:rFonts w:cs="Times New Roman" w:ascii="Times New Roman" w:hAnsi="Times New Roman"/>
+          <w:b/>
+          <w:i w:val="false"/>
+          <w:iCs w:val="false"/>
+          <w:color w:val="auto"/>
+          <w:sz w:val="26"/>
+          <w:szCs w:val="26"/>
+        </w:rPr>
+        <w:t>Cấu trúc địa chỉ socket chung</w:t>
       </w:r>
     </w:p>
     <w:p>
@@ -420,6 +1088,7 @@
       </w:pPr>
       <w:r>
         <w:rPr>
+          <w:rStyle w:val="IntenseEmphasis"/>
           <w:rFonts w:cs="Times New Roman" w:ascii="Times New Roman" w:hAnsi="Times New Roman"/>
           <w:b/>
           <w:i w:val="false"/>
@@ -428,6 +1097,224 @@
           <w:sz w:val="26"/>
           <w:szCs w:val="26"/>
         </w:rPr>
+        <w:t>Cấu trúc địa chỉ của socket được gọi đến giống như một tham số để tham triếu tới các hàm. Nhưng các hàm đó phải phù hợp với cấu trúc địa chỉ của socket và hỗ trợ họ giao thức đó. Vấn đề là làm như thế nào để làm được điều đấy, thì hầu như chugns ta thường dùng con trỏ void * Nhưng cũng có cách khác là sử dụng địa chỉ socket chung được định nghĩa trong &lt;sys/socket.h&gt; header.</w:t>
+        <w:br/>
+      </w:r>
+      <w:r>
+        <w:rPr>
+          <w:rStyle w:val="IntenseEmphasis"/>
+          <w:rFonts w:cs="Times New Roman" w:ascii="Times New Roman" w:hAnsi="Times New Roman"/>
+          <w:b w:val="false"/>
+          <w:i w:val="false"/>
+          <w:iCs w:val="false"/>
+          <w:caps w:val="false"/>
+          <w:smallCaps w:val="false"/>
+          <w:color w:val="000000"/>
+          <w:spacing w:val="0"/>
+          <w:sz w:val="18"/>
+          <w:szCs w:val="26"/>
+        </w:rPr>
+        <w:t>struct sockaddr {</w:t>
+      </w:r>
+    </w:p>
+    <w:p>
+      <w:pPr>
+        <w:pStyle w:val="PreformattedText"/>
+        <w:widowControl/>
+        <w:pBdr>
+          <w:top w:val="single" w:sz="2" w:space="1" w:color="DDDDDD"/>
+          <w:left w:val="single" w:sz="2" w:space="1" w:color="DDDDDD"/>
+          <w:bottom w:val="single" w:sz="2" w:space="1" w:color="DDDDDD"/>
+          <w:right w:val="single" w:sz="2" w:space="1" w:color="DDDDDD"/>
+        </w:pBdr>
+        <w:rPr>
+          <w:rStyle w:val="IntenseEmphasis"/>
+          <w:rFonts w:ascii="Times New Roman" w:hAnsi="Times New Roman" w:cs="Times New Roman"/>
+          <w:b/>
+          <w:b/>
+          <w:i w:val="false"/>
+          <w:i w:val="false"/>
+          <w:iCs w:val="false"/>
+          <w:color w:val="auto"/>
+          <w:sz w:val="26"/>
+          <w:szCs w:val="26"/>
+        </w:rPr>
+      </w:pPr>
+      <w:r>
+        <w:rPr>
+          <w:caps w:val="false"/>
+          <w:smallCaps w:val="false"/>
+          <w:color w:val="000000"/>
+          <w:spacing w:val="0"/>
+        </w:rPr>
+        <w:t xml:space="preserve">  </w:t>
+      </w:r>
+      <w:r>
+        <w:rPr>
+          <w:b w:val="false"/>
+          <w:i w:val="false"/>
+          <w:caps w:val="false"/>
+          <w:smallCaps w:val="false"/>
+          <w:color w:val="000000"/>
+          <w:spacing w:val="0"/>
+          <w:sz w:val="18"/>
+        </w:rPr>
+        <w:t>uint8_t      sa_len;</w:t>
+      </w:r>
+    </w:p>
+    <w:p>
+      <w:pPr>
+        <w:pStyle w:val="PreformattedText"/>
+        <w:widowControl/>
+        <w:pBdr>
+          <w:top w:val="single" w:sz="2" w:space="1" w:color="DDDDDD"/>
+          <w:left w:val="single" w:sz="2" w:space="1" w:color="DDDDDD"/>
+          <w:bottom w:val="single" w:sz="2" w:space="1" w:color="DDDDDD"/>
+          <w:right w:val="single" w:sz="2" w:space="1" w:color="DDDDDD"/>
+        </w:pBdr>
+        <w:rPr>
+          <w:rStyle w:val="IntenseEmphasis"/>
+          <w:rFonts w:ascii="Times New Roman" w:hAnsi="Times New Roman" w:cs="Times New Roman"/>
+          <w:b/>
+          <w:b/>
+          <w:i w:val="false"/>
+          <w:i w:val="false"/>
+          <w:iCs w:val="false"/>
+          <w:color w:val="auto"/>
+          <w:sz w:val="26"/>
+          <w:szCs w:val="26"/>
+        </w:rPr>
+      </w:pPr>
+      <w:r>
+        <w:rPr>
+          <w:caps w:val="false"/>
+          <w:smallCaps w:val="false"/>
+          <w:color w:val="000000"/>
+          <w:spacing w:val="0"/>
+        </w:rPr>
+        <w:t xml:space="preserve">  </w:t>
+      </w:r>
+      <w:r>
+        <w:rPr>
+          <w:b w:val="false"/>
+          <w:i w:val="false"/>
+          <w:caps w:val="false"/>
+          <w:smallCaps w:val="false"/>
+          <w:color w:val="000000"/>
+          <w:spacing w:val="0"/>
+          <w:sz w:val="18"/>
+        </w:rPr>
+        <w:t>sa_family_t  sa_family;    /* address family: AF_xxx value */</w:t>
+      </w:r>
+    </w:p>
+    <w:p>
+      <w:pPr>
+        <w:pStyle w:val="PreformattedText"/>
+        <w:widowControl/>
+        <w:pBdr>
+          <w:top w:val="single" w:sz="2" w:space="1" w:color="DDDDDD"/>
+          <w:left w:val="single" w:sz="2" w:space="1" w:color="DDDDDD"/>
+          <w:bottom w:val="single" w:sz="2" w:space="1" w:color="DDDDDD"/>
+          <w:right w:val="single" w:sz="2" w:space="1" w:color="DDDDDD"/>
+        </w:pBdr>
+        <w:rPr>
+          <w:rStyle w:val="IntenseEmphasis"/>
+          <w:rFonts w:ascii="Times New Roman" w:hAnsi="Times New Roman" w:cs="Times New Roman"/>
+          <w:b/>
+          <w:b/>
+          <w:i w:val="false"/>
+          <w:i w:val="false"/>
+          <w:iCs w:val="false"/>
+          <w:color w:val="auto"/>
+          <w:sz w:val="26"/>
+          <w:szCs w:val="26"/>
+        </w:rPr>
+      </w:pPr>
+      <w:r>
+        <w:rPr>
+          <w:caps w:val="false"/>
+          <w:smallCaps w:val="false"/>
+          <w:color w:val="000000"/>
+          <w:spacing w:val="0"/>
+        </w:rPr>
+        <w:t xml:space="preserve">  </w:t>
+      </w:r>
+      <w:r>
+        <w:rPr>
+          <w:b w:val="false"/>
+          <w:i w:val="false"/>
+          <w:caps w:val="false"/>
+          <w:smallCaps w:val="false"/>
+          <w:color w:val="000000"/>
+          <w:spacing w:val="0"/>
+          <w:sz w:val="18"/>
+        </w:rPr>
+        <w:t>char         sa_data[14];  /* protocol-specific address */</w:t>
+      </w:r>
+    </w:p>
+    <w:p>
+      <w:pPr>
+        <w:pStyle w:val="PreformattedText"/>
+        <w:widowControl/>
+        <w:pBdr>
+          <w:top w:val="single" w:sz="2" w:space="1" w:color="DDDDDD"/>
+          <w:left w:val="single" w:sz="2" w:space="1" w:color="DDDDDD"/>
+          <w:bottom w:val="single" w:sz="2" w:space="1" w:color="DDDDDD"/>
+          <w:right w:val="single" w:sz="2" w:space="1" w:color="DDDDDD"/>
+        </w:pBdr>
+        <w:spacing w:before="0" w:after="283"/>
+        <w:rPr>
+          <w:rStyle w:val="IntenseEmphasis"/>
+          <w:rFonts w:ascii="Times New Roman" w:hAnsi="Times New Roman" w:cs="Times New Roman"/>
+          <w:b/>
+          <w:b/>
+          <w:i w:val="false"/>
+          <w:i w:val="false"/>
+          <w:iCs w:val="false"/>
+          <w:color w:val="auto"/>
+          <w:sz w:val="26"/>
+          <w:szCs w:val="26"/>
+        </w:rPr>
+      </w:pPr>
+      <w:r>
+        <w:rPr>
+          <w:b w:val="false"/>
+          <w:i w:val="false"/>
+          <w:caps w:val="false"/>
+          <w:smallCaps w:val="false"/>
+          <w:color w:val="000000"/>
+          <w:spacing w:val="0"/>
+          <w:sz w:val="18"/>
+        </w:rPr>
+        <w:t>};</w:t>
+      </w:r>
+    </w:p>
+    <w:p>
+      <w:pPr>
+        <w:pStyle w:val="ListParagraph"/>
+        <w:numPr>
+          <w:ilvl w:val="0"/>
+          <w:numId w:val="0"/>
+        </w:numPr>
+        <w:spacing w:lineRule="auto" w:line="360"/>
+        <w:ind w:left="1512" w:hanging="0"/>
+        <w:jc w:val="both"/>
+        <w:outlineLvl w:val="1"/>
+        <w:rPr>
+          <w:rStyle w:val="IntenseEmphasis"/>
+          <w:rFonts w:ascii="Times New Roman" w:hAnsi="Times New Roman" w:cs="Times New Roman"/>
+          <w:b/>
+          <w:b/>
+          <w:i w:val="false"/>
+          <w:i w:val="false"/>
+          <w:iCs w:val="false"/>
+          <w:color w:val="auto"/>
+          <w:sz w:val="26"/>
+          <w:szCs w:val="26"/>
+        </w:rPr>
+      </w:pPr>
+      <w:r>
+        <w:rPr/>
       </w:r>
     </w:p>
     <w:p>
@@ -464,7 +1351,725 @@
           <w:sz w:val="26"/>
           <w:szCs w:val="26"/>
         </w:rPr>
-        <w:t>Cấu trúc địa chỉ socket chung</w:t>
+        <w:t>Cấu trúc địa chỉ socket Ipv6</w:t>
+      </w:r>
+    </w:p>
+    <w:p>
+      <w:pPr>
+        <w:pStyle w:val="PreformattedText"/>
+        <w:numPr>
+          <w:ilvl w:val="0"/>
+          <w:numId w:val="0"/>
+        </w:numPr>
+        <w:spacing w:lineRule="auto" w:line="360"/>
+        <w:ind w:left="792" w:hanging="0"/>
+        <w:jc w:val="both"/>
+        <w:outlineLvl w:val="1"/>
+        <w:rPr>
+          <w:rStyle w:val="IntenseEmphasis"/>
+          <w:rFonts w:ascii="Times New Roman" w:hAnsi="Times New Roman" w:cs="Times New Roman"/>
+          <w:b/>
+          <w:b/>
+          <w:i w:val="false"/>
+          <w:i w:val="false"/>
+          <w:iCs w:val="false"/>
+          <w:color w:val="auto"/>
+          <w:sz w:val="26"/>
+          <w:szCs w:val="26"/>
+        </w:rPr>
+      </w:pPr>
+      <w:r>
+        <w:rPr>
+          <w:rStyle w:val="IntenseEmphasis"/>
+          <w:rFonts w:cs="Times New Roman" w:ascii="Times New Roman" w:hAnsi="Times New Roman"/>
+          <w:b w:val="false"/>
+          <w:i w:val="false"/>
+          <w:iCs w:val="false"/>
+          <w:caps w:val="false"/>
+          <w:smallCaps w:val="false"/>
+          <w:color w:val="000000"/>
+          <w:spacing w:val="0"/>
+          <w:sz w:val="18"/>
+          <w:szCs w:val="26"/>
+        </w:rPr>
+        <w:t>truct in6_addr {</w:t>
+      </w:r>
+    </w:p>
+    <w:p>
+      <w:pPr>
+        <w:pStyle w:val="PreformattedText"/>
+        <w:widowControl/>
+        <w:pBdr>
+          <w:top w:val="single" w:sz="2" w:space="1" w:color="DDDDDD"/>
+          <w:left w:val="single" w:sz="2" w:space="1" w:color="DDDDDD"/>
+          <w:bottom w:val="single" w:sz="2" w:space="1" w:color="DDDDDD"/>
+          <w:right w:val="single" w:sz="2" w:space="1" w:color="DDDDDD"/>
+        </w:pBdr>
+        <w:rPr>
+          <w:rStyle w:val="IntenseEmphasis"/>
+          <w:rFonts w:ascii="Times New Roman" w:hAnsi="Times New Roman" w:cs="Times New Roman"/>
+          <w:b/>
+          <w:b/>
+          <w:i w:val="false"/>
+          <w:i w:val="false"/>
+          <w:iCs w:val="false"/>
+          <w:color w:val="auto"/>
+          <w:sz w:val="26"/>
+          <w:szCs w:val="26"/>
+        </w:rPr>
+      </w:pPr>
+      <w:r>
+        <w:rPr>
+          <w:caps w:val="false"/>
+          <w:smallCaps w:val="false"/>
+          <w:color w:val="000000"/>
+          <w:spacing w:val="0"/>
+        </w:rPr>
+        <w:t xml:space="preserve">  </w:t>
+      </w:r>
+      <w:r>
+        <w:rPr>
+          <w:b w:val="false"/>
+          <w:i w:val="false"/>
+          <w:caps w:val="false"/>
+          <w:smallCaps w:val="false"/>
+          <w:color w:val="000000"/>
+          <w:spacing w:val="0"/>
+          <w:sz w:val="18"/>
+        </w:rPr>
+        <w:t>uint8_t  s6_addr[16];          /* 128-bit IPv6 address */</w:t>
+      </w:r>
+    </w:p>
+    <w:p>
+      <w:pPr>
+        <w:pStyle w:val="PreformattedText"/>
+        <w:widowControl/>
+        <w:pBdr>
+          <w:top w:val="single" w:sz="2" w:space="1" w:color="DDDDDD"/>
+          <w:left w:val="single" w:sz="2" w:space="1" w:color="DDDDDD"/>
+          <w:bottom w:val="single" w:sz="2" w:space="1" w:color="DDDDDD"/>
+          <w:right w:val="single" w:sz="2" w:space="1" w:color="DDDDDD"/>
+        </w:pBdr>
+        <w:rPr>
+          <w:rStyle w:val="IntenseEmphasis"/>
+          <w:rFonts w:ascii="Times New Roman" w:hAnsi="Times New Roman" w:cs="Times New Roman"/>
+          <w:b/>
+          <w:b/>
+          <w:i w:val="false"/>
+          <w:i w:val="false"/>
+          <w:iCs w:val="false"/>
+          <w:color w:val="auto"/>
+          <w:sz w:val="26"/>
+          <w:szCs w:val="26"/>
+        </w:rPr>
+      </w:pPr>
+      <w:r>
+        <w:rPr>
+          <w:caps w:val="false"/>
+          <w:smallCaps w:val="false"/>
+          <w:color w:val="000000"/>
+          <w:spacing w:val="0"/>
+        </w:rPr>
+        <w:t xml:space="preserve">                                 </w:t>
+      </w:r>
+      <w:r>
+        <w:rPr>
+          <w:b w:val="false"/>
+          <w:i w:val="false"/>
+          <w:caps w:val="false"/>
+          <w:smallCaps w:val="false"/>
+          <w:color w:val="000000"/>
+          <w:spacing w:val="0"/>
+          <w:sz w:val="18"/>
+        </w:rPr>
+        <w:t>/* network byte ordered */</w:t>
+      </w:r>
+    </w:p>
+    <w:p>
+      <w:pPr>
+        <w:pStyle w:val="PreformattedText"/>
+        <w:widowControl/>
+        <w:pBdr>
+          <w:top w:val="single" w:sz="2" w:space="1" w:color="DDDDDD"/>
+          <w:left w:val="single" w:sz="2" w:space="1" w:color="DDDDDD"/>
+          <w:bottom w:val="single" w:sz="2" w:space="1" w:color="DDDDDD"/>
+          <w:right w:val="single" w:sz="2" w:space="1" w:color="DDDDDD"/>
+        </w:pBdr>
+        <w:rPr>
+          <w:rStyle w:val="IntenseEmphasis"/>
+          <w:rFonts w:ascii="Times New Roman" w:hAnsi="Times New Roman" w:cs="Times New Roman"/>
+          <w:b/>
+          <w:b/>
+          <w:i w:val="false"/>
+          <w:i w:val="false"/>
+          <w:iCs w:val="false"/>
+          <w:color w:val="auto"/>
+          <w:sz w:val="26"/>
+          <w:szCs w:val="26"/>
+        </w:rPr>
+      </w:pPr>
+      <w:r>
+        <w:rPr>
+          <w:b w:val="false"/>
+          <w:i w:val="false"/>
+          <w:caps w:val="false"/>
+          <w:smallCaps w:val="false"/>
+          <w:color w:val="000000"/>
+          <w:spacing w:val="0"/>
+          <w:sz w:val="18"/>
+        </w:rPr>
+        <w:t>};</w:t>
+      </w:r>
+    </w:p>
+    <w:p>
+      <w:pPr>
+        <w:pStyle w:val="PreformattedText"/>
+        <w:widowControl/>
+        <w:pBdr>
+          <w:top w:val="single" w:sz="2" w:space="1" w:color="DDDDDD"/>
+          <w:left w:val="single" w:sz="2" w:space="1" w:color="DDDDDD"/>
+          <w:bottom w:val="single" w:sz="2" w:space="1" w:color="DDDDDD"/>
+          <w:right w:val="single" w:sz="2" w:space="1" w:color="DDDDDD"/>
+        </w:pBdr>
+        <w:rPr>
+          <w:rStyle w:val="IntenseEmphasis"/>
+          <w:rFonts w:ascii="Times New Roman" w:hAnsi="Times New Roman" w:cs="Times New Roman"/>
+          <w:b/>
+          <w:b/>
+          <w:i w:val="false"/>
+          <w:i w:val="false"/>
+          <w:iCs w:val="false"/>
+          <w:color w:val="auto"/>
+          <w:sz w:val="26"/>
+          <w:szCs w:val="26"/>
+        </w:rPr>
+      </w:pPr>
+      <w:r>
+        <w:rPr/>
+      </w:r>
+    </w:p>
+    <w:p>
+      <w:pPr>
+        <w:pStyle w:val="PreformattedText"/>
+        <w:widowControl/>
+        <w:pBdr>
+          <w:top w:val="single" w:sz="2" w:space="1" w:color="DDDDDD"/>
+          <w:left w:val="single" w:sz="2" w:space="1" w:color="DDDDDD"/>
+          <w:bottom w:val="single" w:sz="2" w:space="1" w:color="DDDDDD"/>
+          <w:right w:val="single" w:sz="2" w:space="1" w:color="DDDDDD"/>
+        </w:pBdr>
+        <w:rPr>
+          <w:rStyle w:val="IntenseEmphasis"/>
+          <w:rFonts w:ascii="Times New Roman" w:hAnsi="Times New Roman" w:cs="Times New Roman"/>
+          <w:b/>
+          <w:b/>
+          <w:i w:val="false"/>
+          <w:i w:val="false"/>
+          <w:iCs w:val="false"/>
+          <w:color w:val="auto"/>
+          <w:sz w:val="26"/>
+          <w:szCs w:val="26"/>
+        </w:rPr>
+      </w:pPr>
+      <w:r>
+        <w:rPr>
+          <w:b w:val="false"/>
+          <w:i w:val="false"/>
+          <w:caps w:val="false"/>
+          <w:smallCaps w:val="false"/>
+          <w:color w:val="000000"/>
+          <w:spacing w:val="0"/>
+          <w:sz w:val="18"/>
+        </w:rPr>
+        <w:t>#define SIN6_LEN      /* required for compile-time tests */</w:t>
+      </w:r>
+    </w:p>
+    <w:p>
+      <w:pPr>
+        <w:pStyle w:val="PreformattedText"/>
+        <w:widowControl/>
+        <w:pBdr>
+          <w:top w:val="single" w:sz="2" w:space="1" w:color="DDDDDD"/>
+          <w:left w:val="single" w:sz="2" w:space="1" w:color="DDDDDD"/>
+          <w:bottom w:val="single" w:sz="2" w:space="1" w:color="DDDDDD"/>
+          <w:right w:val="single" w:sz="2" w:space="1" w:color="DDDDDD"/>
+        </w:pBdr>
+        <w:rPr>
+          <w:rStyle w:val="IntenseEmphasis"/>
+          <w:rFonts w:ascii="Times New Roman" w:hAnsi="Times New Roman" w:cs="Times New Roman"/>
+          <w:b/>
+          <w:b/>
+          <w:i w:val="false"/>
+          <w:i w:val="false"/>
+          <w:iCs w:val="false"/>
+          <w:color w:val="auto"/>
+          <w:sz w:val="26"/>
+          <w:szCs w:val="26"/>
+        </w:rPr>
+      </w:pPr>
+      <w:r>
+        <w:rPr/>
+      </w:r>
+    </w:p>
+    <w:p>
+      <w:pPr>
+        <w:pStyle w:val="PreformattedText"/>
+        <w:widowControl/>
+        <w:pBdr>
+          <w:top w:val="single" w:sz="2" w:space="1" w:color="DDDDDD"/>
+          <w:left w:val="single" w:sz="2" w:space="1" w:color="DDDDDD"/>
+          <w:bottom w:val="single" w:sz="2" w:space="1" w:color="DDDDDD"/>
+          <w:right w:val="single" w:sz="2" w:space="1" w:color="DDDDDD"/>
+        </w:pBdr>
+        <w:rPr>
+          <w:rStyle w:val="IntenseEmphasis"/>
+          <w:rFonts w:ascii="Times New Roman" w:hAnsi="Times New Roman" w:cs="Times New Roman"/>
+          <w:b/>
+          <w:b/>
+          <w:i w:val="false"/>
+          <w:i w:val="false"/>
+          <w:iCs w:val="false"/>
+          <w:color w:val="auto"/>
+          <w:sz w:val="26"/>
+          <w:szCs w:val="26"/>
+        </w:rPr>
+      </w:pPr>
+      <w:r>
+        <w:rPr>
+          <w:b w:val="false"/>
+          <w:i w:val="false"/>
+          <w:caps w:val="false"/>
+          <w:smallCaps w:val="false"/>
+          <w:color w:val="000000"/>
+          <w:spacing w:val="0"/>
+          <w:sz w:val="18"/>
+        </w:rPr>
+        <w:t>struct sockaddr_in6 {</w:t>
+      </w:r>
+    </w:p>
+    <w:p>
+      <w:pPr>
+        <w:pStyle w:val="PreformattedText"/>
+        <w:widowControl/>
+        <w:pBdr>
+          <w:top w:val="single" w:sz="2" w:space="1" w:color="DDDDDD"/>
+          <w:left w:val="single" w:sz="2" w:space="1" w:color="DDDDDD"/>
+          <w:bottom w:val="single" w:sz="2" w:space="1" w:color="DDDDDD"/>
+          <w:right w:val="single" w:sz="2" w:space="1" w:color="DDDDDD"/>
+        </w:pBdr>
+        <w:rPr>
+          <w:rStyle w:val="IntenseEmphasis"/>
+          <w:rFonts w:ascii="Times New Roman" w:hAnsi="Times New Roman" w:cs="Times New Roman"/>
+          <w:b/>
+          <w:b/>
+          <w:i w:val="false"/>
+          <w:i w:val="false"/>
+          <w:iCs w:val="false"/>
+          <w:color w:val="auto"/>
+          <w:sz w:val="26"/>
+          <w:szCs w:val="26"/>
+        </w:rPr>
+      </w:pPr>
+      <w:r>
+        <w:rPr>
+          <w:caps w:val="false"/>
+          <w:smallCaps w:val="false"/>
+          <w:color w:val="000000"/>
+          <w:spacing w:val="0"/>
+        </w:rPr>
+        <w:t xml:space="preserve">  </w:t>
+      </w:r>
+      <w:r>
+        <w:rPr>
+          <w:b w:val="false"/>
+          <w:i w:val="false"/>
+          <w:caps w:val="false"/>
+          <w:smallCaps w:val="false"/>
+          <w:color w:val="000000"/>
+          <w:spacing w:val="0"/>
+          <w:sz w:val="18"/>
+        </w:rPr>
+        <w:t>uint8_t         sin6_len;      /* length of this struct (28) */</w:t>
+      </w:r>
+    </w:p>
+    <w:p>
+      <w:pPr>
+        <w:pStyle w:val="PreformattedText"/>
+        <w:widowControl/>
+        <w:pBdr>
+          <w:top w:val="single" w:sz="2" w:space="1" w:color="DDDDDD"/>
+          <w:left w:val="single" w:sz="2" w:space="1" w:color="DDDDDD"/>
+          <w:bottom w:val="single" w:sz="2" w:space="1" w:color="DDDDDD"/>
+          <w:right w:val="single" w:sz="2" w:space="1" w:color="DDDDDD"/>
+        </w:pBdr>
+        <w:rPr>
+          <w:rStyle w:val="IntenseEmphasis"/>
+          <w:rFonts w:ascii="Times New Roman" w:hAnsi="Times New Roman" w:cs="Times New Roman"/>
+          <w:b/>
+          <w:b/>
+          <w:i w:val="false"/>
+          <w:i w:val="false"/>
+          <w:iCs w:val="false"/>
+          <w:color w:val="auto"/>
+          <w:sz w:val="26"/>
+          <w:szCs w:val="26"/>
+        </w:rPr>
+      </w:pPr>
+      <w:r>
+        <w:rPr>
+          <w:caps w:val="false"/>
+          <w:smallCaps w:val="false"/>
+          <w:color w:val="000000"/>
+          <w:spacing w:val="0"/>
+        </w:rPr>
+        <w:t xml:space="preserve">  </w:t>
+      </w:r>
+      <w:r>
+        <w:rPr>
+          <w:b w:val="false"/>
+          <w:i w:val="false"/>
+          <w:caps w:val="false"/>
+          <w:smallCaps w:val="false"/>
+          <w:color w:val="000000"/>
+          <w:spacing w:val="0"/>
+          <w:sz w:val="18"/>
+        </w:rPr>
+        <w:t>sa_family_t     sin6_family;   /* AF_INET6 */</w:t>
+      </w:r>
+    </w:p>
+    <w:p>
+      <w:pPr>
+        <w:pStyle w:val="PreformattedText"/>
+        <w:widowControl/>
+        <w:pBdr>
+          <w:top w:val="single" w:sz="2" w:space="1" w:color="DDDDDD"/>
+          <w:left w:val="single" w:sz="2" w:space="1" w:color="DDDDDD"/>
+          <w:bottom w:val="single" w:sz="2" w:space="1" w:color="DDDDDD"/>
+          <w:right w:val="single" w:sz="2" w:space="1" w:color="DDDDDD"/>
+        </w:pBdr>
+        <w:rPr>
+          <w:rStyle w:val="IntenseEmphasis"/>
+          <w:rFonts w:ascii="Times New Roman" w:hAnsi="Times New Roman" w:cs="Times New Roman"/>
+          <w:b/>
+          <w:b/>
+          <w:i w:val="false"/>
+          <w:i w:val="false"/>
+          <w:iCs w:val="false"/>
+          <w:color w:val="auto"/>
+          <w:sz w:val="26"/>
+          <w:szCs w:val="26"/>
+        </w:rPr>
+      </w:pPr>
+      <w:r>
+        <w:rPr>
+          <w:caps w:val="false"/>
+          <w:smallCaps w:val="false"/>
+          <w:color w:val="000000"/>
+          <w:spacing w:val="0"/>
+        </w:rPr>
+        <w:t xml:space="preserve">  </w:t>
+      </w:r>
+      <w:r>
+        <w:rPr>
+          <w:b w:val="false"/>
+          <w:i w:val="false"/>
+          <w:caps w:val="false"/>
+          <w:smallCaps w:val="false"/>
+          <w:color w:val="000000"/>
+          <w:spacing w:val="0"/>
+          <w:sz w:val="18"/>
+        </w:rPr>
+        <w:t>in_port_t       sin6_port;     /* transport layer port# */</w:t>
+      </w:r>
+    </w:p>
+    <w:p>
+      <w:pPr>
+        <w:pStyle w:val="PreformattedText"/>
+        <w:widowControl/>
+        <w:pBdr>
+          <w:top w:val="single" w:sz="2" w:space="1" w:color="DDDDDD"/>
+          <w:left w:val="single" w:sz="2" w:space="1" w:color="DDDDDD"/>
+          <w:bottom w:val="single" w:sz="2" w:space="1" w:color="DDDDDD"/>
+          <w:right w:val="single" w:sz="2" w:space="1" w:color="DDDDDD"/>
+        </w:pBdr>
+        <w:rPr>
+          <w:rStyle w:val="IntenseEmphasis"/>
+          <w:rFonts w:ascii="Times New Roman" w:hAnsi="Times New Roman" w:cs="Times New Roman"/>
+          <w:b/>
+          <w:b/>
+          <w:i w:val="false"/>
+          <w:i w:val="false"/>
+          <w:iCs w:val="false"/>
+          <w:color w:val="auto"/>
+          <w:sz w:val="26"/>
+          <w:szCs w:val="26"/>
+        </w:rPr>
+      </w:pPr>
+      <w:r>
+        <w:rPr>
+          <w:caps w:val="false"/>
+          <w:smallCaps w:val="false"/>
+          <w:color w:val="000000"/>
+          <w:spacing w:val="0"/>
+        </w:rPr>
+        <w:t xml:space="preserve">                                 </w:t>
+      </w:r>
+      <w:r>
+        <w:rPr>
+          <w:b w:val="false"/>
+          <w:i w:val="false"/>
+          <w:caps w:val="false"/>
+          <w:smallCaps w:val="false"/>
+          <w:color w:val="000000"/>
+          <w:spacing w:val="0"/>
+          <w:sz w:val="18"/>
+        </w:rPr>
+        <w:t>/* network byte ordered */</w:t>
+      </w:r>
+    </w:p>
+    <w:p>
+      <w:pPr>
+        <w:pStyle w:val="PreformattedText"/>
+        <w:widowControl/>
+        <w:pBdr>
+          <w:top w:val="single" w:sz="2" w:space="1" w:color="DDDDDD"/>
+          <w:left w:val="single" w:sz="2" w:space="1" w:color="DDDDDD"/>
+          <w:bottom w:val="single" w:sz="2" w:space="1" w:color="DDDDDD"/>
+          <w:right w:val="single" w:sz="2" w:space="1" w:color="DDDDDD"/>
+        </w:pBdr>
+        <w:rPr>
+          <w:rStyle w:val="IntenseEmphasis"/>
+          <w:rFonts w:ascii="Times New Roman" w:hAnsi="Times New Roman" w:cs="Times New Roman"/>
+          <w:b/>
+          <w:b/>
+          <w:i w:val="false"/>
+          <w:i w:val="false"/>
+          <w:iCs w:val="false"/>
+          <w:color w:val="auto"/>
+          <w:sz w:val="26"/>
+          <w:szCs w:val="26"/>
+        </w:rPr>
+      </w:pPr>
+      <w:r>
+        <w:rPr>
+          <w:caps w:val="false"/>
+          <w:smallCaps w:val="false"/>
+          <w:color w:val="000000"/>
+          <w:spacing w:val="0"/>
+        </w:rPr>
+        <w:t xml:space="preserve">  </w:t>
+      </w:r>
+      <w:r>
+        <w:rPr>
+          <w:b w:val="false"/>
+          <w:i w:val="false"/>
+          <w:caps w:val="false"/>
+          <w:smallCaps w:val="false"/>
+          <w:color w:val="000000"/>
+          <w:spacing w:val="0"/>
+          <w:sz w:val="18"/>
+        </w:rPr>
+        <w:t>uint32_t        sin6_flowinfo; /* flow information, undefined */</w:t>
+      </w:r>
+    </w:p>
+    <w:p>
+      <w:pPr>
+        <w:pStyle w:val="PreformattedText"/>
+        <w:widowControl/>
+        <w:pBdr>
+          <w:top w:val="single" w:sz="2" w:space="1" w:color="DDDDDD"/>
+          <w:left w:val="single" w:sz="2" w:space="1" w:color="DDDDDD"/>
+          <w:bottom w:val="single" w:sz="2" w:space="1" w:color="DDDDDD"/>
+          <w:right w:val="single" w:sz="2" w:space="1" w:color="DDDDDD"/>
+        </w:pBdr>
+        <w:rPr>
+          <w:rStyle w:val="IntenseEmphasis"/>
+          <w:rFonts w:ascii="Times New Roman" w:hAnsi="Times New Roman" w:cs="Times New Roman"/>
+          <w:b/>
+          <w:b/>
+          <w:i w:val="false"/>
+          <w:i w:val="false"/>
+          <w:iCs w:val="false"/>
+          <w:color w:val="auto"/>
+          <w:sz w:val="26"/>
+          <w:szCs w:val="26"/>
+        </w:rPr>
+      </w:pPr>
+      <w:r>
+        <w:rPr>
+          <w:caps w:val="false"/>
+          <w:smallCaps w:val="false"/>
+          <w:color w:val="000000"/>
+          <w:spacing w:val="0"/>
+        </w:rPr>
+        <w:t xml:space="preserve">  </w:t>
+      </w:r>
+      <w:r>
+        <w:rPr>
+          <w:b w:val="false"/>
+          <w:i w:val="false"/>
+          <w:caps w:val="false"/>
+          <w:smallCaps w:val="false"/>
+          <w:color w:val="000000"/>
+          <w:spacing w:val="0"/>
+          <w:sz w:val="18"/>
+        </w:rPr>
+        <w:t>struct in6_addr sin6_addr;     /* IPv6 address */</w:t>
+      </w:r>
+    </w:p>
+    <w:p>
+      <w:pPr>
+        <w:pStyle w:val="PreformattedText"/>
+        <w:widowControl/>
+        <w:pBdr>
+          <w:top w:val="single" w:sz="2" w:space="1" w:color="DDDDDD"/>
+          <w:left w:val="single" w:sz="2" w:space="1" w:color="DDDDDD"/>
+          <w:bottom w:val="single" w:sz="2" w:space="1" w:color="DDDDDD"/>
+          <w:right w:val="single" w:sz="2" w:space="1" w:color="DDDDDD"/>
+        </w:pBdr>
+        <w:rPr>
+          <w:rStyle w:val="IntenseEmphasis"/>
+          <w:rFonts w:ascii="Times New Roman" w:hAnsi="Times New Roman" w:cs="Times New Roman"/>
+          <w:b/>
+          <w:b/>
+          <w:i w:val="false"/>
+          <w:i w:val="false"/>
+          <w:iCs w:val="false"/>
+          <w:color w:val="auto"/>
+          <w:sz w:val="26"/>
+          <w:szCs w:val="26"/>
+        </w:rPr>
+      </w:pPr>
+      <w:r>
+        <w:rPr>
+          <w:caps w:val="false"/>
+          <w:smallCaps w:val="false"/>
+          <w:color w:val="000000"/>
+          <w:spacing w:val="0"/>
+        </w:rPr>
+        <w:t xml:space="preserve">                                 </w:t>
+      </w:r>
+      <w:r>
+        <w:rPr>
+          <w:b w:val="false"/>
+          <w:i w:val="false"/>
+          <w:caps w:val="false"/>
+          <w:smallCaps w:val="false"/>
+          <w:color w:val="000000"/>
+          <w:spacing w:val="0"/>
+          <w:sz w:val="18"/>
+        </w:rPr>
+        <w:t>/* network byte ordered */</w:t>
+      </w:r>
+    </w:p>
+    <w:p>
+      <w:pPr>
+        <w:pStyle w:val="PreformattedText"/>
+        <w:widowControl/>
+        <w:pBdr>
+          <w:top w:val="single" w:sz="2" w:space="1" w:color="DDDDDD"/>
+          <w:left w:val="single" w:sz="2" w:space="1" w:color="DDDDDD"/>
+          <w:bottom w:val="single" w:sz="2" w:space="1" w:color="DDDDDD"/>
+          <w:right w:val="single" w:sz="2" w:space="1" w:color="DDDDDD"/>
+        </w:pBdr>
+        <w:rPr>
+          <w:rStyle w:val="IntenseEmphasis"/>
+          <w:rFonts w:ascii="Times New Roman" w:hAnsi="Times New Roman" w:cs="Times New Roman"/>
+          <w:b/>
+          <w:b/>
+          <w:i w:val="false"/>
+          <w:i w:val="false"/>
+          <w:iCs w:val="false"/>
+          <w:color w:val="auto"/>
+          <w:sz w:val="26"/>
+          <w:szCs w:val="26"/>
+        </w:rPr>
+      </w:pPr>
+      <w:r>
+        <w:rPr>
+          <w:caps w:val="false"/>
+          <w:smallCaps w:val="false"/>
+          <w:color w:val="000000"/>
+          <w:spacing w:val="0"/>
+        </w:rPr>
+        <w:t xml:space="preserve">  </w:t>
+      </w:r>
+      <w:r>
+        <w:rPr>
+          <w:b w:val="false"/>
+          <w:i w:val="false"/>
+          <w:caps w:val="false"/>
+          <w:smallCaps w:val="false"/>
+          <w:color w:val="000000"/>
+          <w:spacing w:val="0"/>
+          <w:sz w:val="18"/>
+        </w:rPr>
+        <w:t>uint32_t        sin6_scope_id; /* set of interfaces for a scope */</w:t>
+      </w:r>
+    </w:p>
+    <w:p>
+      <w:pPr>
+        <w:pStyle w:val="PreformattedText"/>
+        <w:widowControl/>
+        <w:pBdr>
+          <w:top w:val="single" w:sz="2" w:space="1" w:color="DDDDDD"/>
+          <w:left w:val="single" w:sz="2" w:space="1" w:color="DDDDDD"/>
+          <w:bottom w:val="single" w:sz="2" w:space="1" w:color="DDDDDD"/>
+          <w:right w:val="single" w:sz="2" w:space="1" w:color="DDDDDD"/>
+        </w:pBdr>
+        <w:spacing w:before="0" w:after="283"/>
+        <w:rPr>
+          <w:rStyle w:val="IntenseEmphasis"/>
+          <w:rFonts w:ascii="Times New Roman" w:hAnsi="Times New Roman" w:cs="Times New Roman"/>
+          <w:b/>
+          <w:b/>
+          <w:i w:val="false"/>
+          <w:i w:val="false"/>
+          <w:iCs w:val="false"/>
+          <w:color w:val="auto"/>
+          <w:sz w:val="26"/>
+          <w:szCs w:val="26"/>
+        </w:rPr>
+      </w:pPr>
+      <w:r>
+        <w:rPr>
+          <w:b w:val="false"/>
+          <w:i w:val="false"/>
+          <w:caps w:val="false"/>
+          <w:smallCaps w:val="false"/>
+          <w:color w:val="000000"/>
+          <w:spacing w:val="0"/>
+          <w:sz w:val="18"/>
+        </w:rPr>
+        <w:t>};</w:t>
+      </w:r>
+    </w:p>
+    <w:p>
+      <w:pPr>
+        <w:pStyle w:val="ListParagraph"/>
+        <w:numPr>
+          <w:ilvl w:val="0"/>
+          <w:numId w:val="0"/>
+        </w:numPr>
+        <w:spacing w:lineRule="auto" w:line="360"/>
+        <w:ind w:left="1512" w:hanging="0"/>
+        <w:jc w:val="both"/>
+        <w:outlineLvl w:val="1"/>
+        <w:rPr>
+          <w:rStyle w:val="IntenseEmphasis"/>
+          <w:rFonts w:ascii="Times New Roman" w:hAnsi="Times New Roman" w:cs="Times New Roman"/>
+          <w:b/>
+          <w:b/>
+          <w:i w:val="false"/>
+          <w:i w:val="false"/>
+          <w:iCs w:val="false"/>
+          <w:color w:val="auto"/>
+          <w:sz w:val="26"/>
+          <w:szCs w:val="26"/>
+        </w:rPr>
+      </w:pPr>
+      <w:r>
+        <w:rPr/>
       </w:r>
     </w:p>
     <w:p>
@@ -490,6 +2095,8 @@
           <w:szCs w:val="26"/>
         </w:rPr>
       </w:pPr>
+      <w:bookmarkStart w:id="0" w:name="OLE_LINK2"/>
+      <w:bookmarkStart w:id="1" w:name="OLE_LINK1"/>
       <w:r>
         <w:rPr>
           <w:rStyle w:val="IntenseEmphasis"/>
@@ -501,17 +2108,20 @@
           <w:sz w:val="26"/>
           <w:szCs w:val="26"/>
         </w:rPr>
-        <w:t>Cấu trúc địa chỉ socket Ipv6</w:t>
-      </w:r>
+        <w:t>Cấu trúc địa chỉ socket chung mới</w:t>
+      </w:r>
+      <w:bookmarkEnd w:id="0"/>
+      <w:bookmarkEnd w:id="1"/>
     </w:p>
     <w:p>
       <w:pPr>
         <w:pStyle w:val="ListParagraph"/>
         <w:numPr>
-          <w:ilvl w:val="1"/>
-          <w:numId w:val="2"/>
+          <w:ilvl w:val="0"/>
+          <w:numId w:val="0"/>
         </w:numPr>
         <w:spacing w:lineRule="auto" w:line="360"/>
+        <w:ind w:left="1512" w:hanging="0"/>
         <w:jc w:val="both"/>
         <w:outlineLvl w:val="1"/>
         <w:rPr>
@@ -527,8 +2137,6 @@
           <w:szCs w:val="26"/>
         </w:rPr>
       </w:pPr>
-      <w:bookmarkStart w:id="0" w:name="OLE_LINK1"/>
-      <w:bookmarkStart w:id="1" w:name="OLE_LINK2"/>
       <w:r>
         <w:rPr>
           <w:rStyle w:val="IntenseEmphasis"/>
@@ -540,10 +2148,563 @@
           <w:sz w:val="26"/>
           <w:szCs w:val="26"/>
         </w:rPr>
-        <w:t>Cấu trúc địa chỉ socket chung mới</w:t>
-      </w:r>
-      <w:bookmarkEnd w:id="0"/>
-      <w:bookmarkEnd w:id="1"/>
+        <w:t>Cấu trúc địa chỉ socket chung mới được định nghĩa là một phần của IPv6 sockets API. Nó bù đắp một số thiếu xót của struct sockaddr. Không giống như sockaddr, cấu trúc mới này lớn hơn đủ để lưu trữ bất kì địa chỉ nào.  Nó định nghĩa một cấu trúc gọi là sockaddr_storage trong file header &lt;netinet/in.h&gt;</w:t>
+      </w:r>
+    </w:p>
+    <w:p>
+      <w:pPr>
+        <w:pStyle w:val="PreformattedText"/>
+        <w:numPr>
+          <w:ilvl w:val="0"/>
+          <w:numId w:val="0"/>
+        </w:numPr>
+        <w:spacing w:lineRule="auto" w:line="360"/>
+        <w:ind w:left="792" w:hanging="0"/>
+        <w:jc w:val="both"/>
+        <w:outlineLvl w:val="1"/>
+        <w:rPr>
+          <w:rStyle w:val="IntenseEmphasis"/>
+          <w:rFonts w:ascii="Times New Roman" w:hAnsi="Times New Roman" w:cs="Times New Roman"/>
+          <w:b/>
+          <w:b/>
+          <w:i w:val="false"/>
+          <w:i w:val="false"/>
+          <w:iCs w:val="false"/>
+          <w:color w:val="auto"/>
+          <w:sz w:val="26"/>
+          <w:szCs w:val="26"/>
+        </w:rPr>
+      </w:pPr>
+      <w:r>
+        <w:rPr>
+          <w:b w:val="false"/>
+          <w:i w:val="false"/>
+          <w:caps w:val="false"/>
+          <w:smallCaps w:val="false"/>
+          <w:color w:val="000000"/>
+          <w:spacing w:val="0"/>
+          <w:sz w:val="18"/>
+        </w:rPr>
+        <w:t>struct sockaddr_storage {</w:t>
+      </w:r>
+    </w:p>
+    <w:p>
+      <w:pPr>
+        <w:pStyle w:val="PreformattedText"/>
+        <w:widowControl/>
+        <w:pBdr>
+          <w:top w:val="single" w:sz="2" w:space="1" w:color="DDDDDD"/>
+          <w:left w:val="single" w:sz="2" w:space="1" w:color="DDDDDD"/>
+          <w:bottom w:val="single" w:sz="2" w:space="1" w:color="DDDDDD"/>
+          <w:right w:val="single" w:sz="2" w:space="1" w:color="DDDDDD"/>
+        </w:pBdr>
+        <w:rPr>
+          <w:rStyle w:val="IntenseEmphasis"/>
+          <w:rFonts w:ascii="Times New Roman" w:hAnsi="Times New Roman" w:cs="Times New Roman"/>
+          <w:b/>
+          <w:b/>
+          <w:i w:val="false"/>
+          <w:i w:val="false"/>
+          <w:iCs w:val="false"/>
+          <w:color w:val="auto"/>
+          <w:sz w:val="26"/>
+          <w:szCs w:val="26"/>
+        </w:rPr>
+      </w:pPr>
+      <w:r>
+        <w:rPr>
+          <w:caps w:val="false"/>
+          <w:smallCaps w:val="false"/>
+          <w:color w:val="000000"/>
+          <w:spacing w:val="0"/>
+        </w:rPr>
+        <w:t xml:space="preserve">  </w:t>
+      </w:r>
+      <w:r>
+        <w:rPr>
+          <w:b w:val="false"/>
+          <w:i w:val="false"/>
+          <w:caps w:val="false"/>
+          <w:smallCaps w:val="false"/>
+          <w:color w:val="000000"/>
+          <w:spacing w:val="0"/>
+          <w:sz w:val="18"/>
+        </w:rPr>
+        <w:t>uint8_t      ss_len;       /* length of this struct (implementation dependent) */</w:t>
+      </w:r>
+    </w:p>
+    <w:p>
+      <w:pPr>
+        <w:pStyle w:val="PreformattedText"/>
+        <w:widowControl/>
+        <w:pBdr>
+          <w:top w:val="single" w:sz="2" w:space="1" w:color="DDDDDD"/>
+          <w:left w:val="single" w:sz="2" w:space="1" w:color="DDDDDD"/>
+          <w:bottom w:val="single" w:sz="2" w:space="1" w:color="DDDDDD"/>
+          <w:right w:val="single" w:sz="2" w:space="1" w:color="DDDDDD"/>
+        </w:pBdr>
+        <w:rPr>
+          <w:rStyle w:val="IntenseEmphasis"/>
+          <w:rFonts w:ascii="Times New Roman" w:hAnsi="Times New Roman" w:cs="Times New Roman"/>
+          <w:b/>
+          <w:b/>
+          <w:i w:val="false"/>
+          <w:i w:val="false"/>
+          <w:iCs w:val="false"/>
+          <w:color w:val="auto"/>
+          <w:sz w:val="26"/>
+          <w:szCs w:val="26"/>
+        </w:rPr>
+      </w:pPr>
+      <w:r>
+        <w:rPr>
+          <w:caps w:val="false"/>
+          <w:smallCaps w:val="false"/>
+          <w:color w:val="000000"/>
+          <w:spacing w:val="0"/>
+        </w:rPr>
+        <w:t xml:space="preserve">  </w:t>
+      </w:r>
+      <w:r>
+        <w:rPr>
+          <w:b w:val="false"/>
+          <w:i w:val="false"/>
+          <w:caps w:val="false"/>
+          <w:smallCaps w:val="false"/>
+          <w:color w:val="000000"/>
+          <w:spacing w:val="0"/>
+          <w:sz w:val="18"/>
+        </w:rPr>
+        <w:t>sa_family_t  ss_family;    /* address family: AF_xxx value */</w:t>
+      </w:r>
+    </w:p>
+    <w:p>
+      <w:pPr>
+        <w:pStyle w:val="PreformattedText"/>
+        <w:widowControl/>
+        <w:pBdr>
+          <w:top w:val="single" w:sz="2" w:space="1" w:color="DDDDDD"/>
+          <w:left w:val="single" w:sz="2" w:space="1" w:color="DDDDDD"/>
+          <w:bottom w:val="single" w:sz="2" w:space="1" w:color="DDDDDD"/>
+          <w:right w:val="single" w:sz="2" w:space="1" w:color="DDDDDD"/>
+        </w:pBdr>
+        <w:rPr>
+          <w:rStyle w:val="IntenseEmphasis"/>
+          <w:rFonts w:ascii="Times New Roman" w:hAnsi="Times New Roman" w:cs="Times New Roman"/>
+          <w:b/>
+          <w:b/>
+          <w:i w:val="false"/>
+          <w:i w:val="false"/>
+          <w:iCs w:val="false"/>
+          <w:color w:val="auto"/>
+          <w:sz w:val="26"/>
+          <w:szCs w:val="26"/>
+        </w:rPr>
+      </w:pPr>
+      <w:r>
+        <w:rPr>
+          <w:caps w:val="false"/>
+          <w:smallCaps w:val="false"/>
+          <w:color w:val="000000"/>
+          <w:spacing w:val="0"/>
+        </w:rPr>
+        <w:t xml:space="preserve">  </w:t>
+      </w:r>
+      <w:r>
+        <w:rPr>
+          <w:b w:val="false"/>
+          <w:i w:val="false"/>
+          <w:caps w:val="false"/>
+          <w:smallCaps w:val="false"/>
+          <w:color w:val="000000"/>
+          <w:spacing w:val="0"/>
+          <w:sz w:val="18"/>
+        </w:rPr>
+        <w:t xml:space="preserve">/* </w:t>
+      </w:r>
+      <w:r>
+        <w:rPr>
+          <w:b w:val="false"/>
+          <w:i/>
+          <w:caps w:val="false"/>
+          <w:smallCaps w:val="false"/>
+          <w:color w:val="000000"/>
+          <w:spacing w:val="0"/>
+          <w:sz w:val="18"/>
+        </w:rPr>
+        <w:t>implementation-dependent elements to provide:</w:t>
+      </w:r>
+    </w:p>
+    <w:p>
+      <w:pPr>
+        <w:pStyle w:val="PreformattedText"/>
+        <w:widowControl/>
+        <w:pBdr>
+          <w:top w:val="single" w:sz="2" w:space="1" w:color="DDDDDD"/>
+          <w:left w:val="single" w:sz="2" w:space="1" w:color="DDDDDD"/>
+          <w:bottom w:val="single" w:sz="2" w:space="1" w:color="DDDDDD"/>
+          <w:right w:val="single" w:sz="2" w:space="1" w:color="DDDDDD"/>
+        </w:pBdr>
+        <w:rPr>
+          <w:rStyle w:val="IntenseEmphasis"/>
+          <w:rFonts w:ascii="Times New Roman" w:hAnsi="Times New Roman" w:cs="Times New Roman"/>
+          <w:b/>
+          <w:b/>
+          <w:i w:val="false"/>
+          <w:i w:val="false"/>
+          <w:iCs w:val="false"/>
+          <w:color w:val="auto"/>
+          <w:sz w:val="26"/>
+          <w:szCs w:val="26"/>
+        </w:rPr>
+      </w:pPr>
+      <w:r>
+        <w:rPr>
+          <w:caps w:val="false"/>
+          <w:smallCaps w:val="false"/>
+          <w:color w:val="000000"/>
+          <w:spacing w:val="0"/>
+        </w:rPr>
+        <w:t xml:space="preserve">   </w:t>
+      </w:r>
+      <w:r>
+        <w:rPr>
+          <w:b w:val="false"/>
+          <w:i w:val="false"/>
+          <w:caps w:val="false"/>
+          <w:smallCaps w:val="false"/>
+          <w:color w:val="000000"/>
+          <w:spacing w:val="0"/>
+          <w:sz w:val="18"/>
+        </w:rPr>
+        <w:t xml:space="preserve">* </w:t>
+      </w:r>
+      <w:r>
+        <w:rPr>
+          <w:b w:val="false"/>
+          <w:i/>
+          <w:caps w:val="false"/>
+          <w:smallCaps w:val="false"/>
+          <w:color w:val="000000"/>
+          <w:spacing w:val="0"/>
+          <w:sz w:val="18"/>
+        </w:rPr>
+        <w:t>a) alignment sufficient to fulfill the alignment requirements of</w:t>
+      </w:r>
+    </w:p>
+    <w:p>
+      <w:pPr>
+        <w:pStyle w:val="PreformattedText"/>
+        <w:widowControl/>
+        <w:pBdr>
+          <w:top w:val="single" w:sz="2" w:space="1" w:color="DDDDDD"/>
+          <w:left w:val="single" w:sz="2" w:space="1" w:color="DDDDDD"/>
+          <w:bottom w:val="single" w:sz="2" w:space="1" w:color="DDDDDD"/>
+          <w:right w:val="single" w:sz="2" w:space="1" w:color="DDDDDD"/>
+        </w:pBdr>
+        <w:rPr>
+          <w:rStyle w:val="IntenseEmphasis"/>
+          <w:rFonts w:ascii="Times New Roman" w:hAnsi="Times New Roman" w:cs="Times New Roman"/>
+          <w:b/>
+          <w:b/>
+          <w:i w:val="false"/>
+          <w:i w:val="false"/>
+          <w:iCs w:val="false"/>
+          <w:color w:val="auto"/>
+          <w:sz w:val="26"/>
+          <w:szCs w:val="26"/>
+        </w:rPr>
+      </w:pPr>
+      <w:r>
+        <w:rPr>
+          <w:caps w:val="false"/>
+          <w:smallCaps w:val="false"/>
+          <w:color w:val="000000"/>
+          <w:spacing w:val="0"/>
+        </w:rPr>
+        <w:t xml:space="preserve">   </w:t>
+      </w:r>
+      <w:r>
+        <w:rPr>
+          <w:b w:val="false"/>
+          <w:i w:val="false"/>
+          <w:caps w:val="false"/>
+          <w:smallCaps w:val="false"/>
+          <w:color w:val="000000"/>
+          <w:spacing w:val="0"/>
+          <w:sz w:val="18"/>
+        </w:rPr>
+        <w:t xml:space="preserve">*    </w:t>
+      </w:r>
+      <w:r>
+        <w:rPr>
+          <w:b w:val="false"/>
+          <w:i/>
+          <w:caps w:val="false"/>
+          <w:smallCaps w:val="false"/>
+          <w:color w:val="000000"/>
+          <w:spacing w:val="0"/>
+          <w:sz w:val="18"/>
+        </w:rPr>
+        <w:t>all socket address types that the system supports</w:t>
+      </w:r>
+      <w:r>
+        <w:rPr>
+          <w:b w:val="false"/>
+          <w:i w:val="false"/>
+          <w:caps w:val="false"/>
+          <w:smallCaps w:val="false"/>
+          <w:color w:val="000000"/>
+          <w:spacing w:val="0"/>
+          <w:sz w:val="18"/>
+        </w:rPr>
+        <w:t>.</w:t>
+      </w:r>
+    </w:p>
+    <w:p>
+      <w:pPr>
+        <w:pStyle w:val="PreformattedText"/>
+        <w:widowControl/>
+        <w:pBdr>
+          <w:top w:val="single" w:sz="2" w:space="1" w:color="DDDDDD"/>
+          <w:left w:val="single" w:sz="2" w:space="1" w:color="DDDDDD"/>
+          <w:bottom w:val="single" w:sz="2" w:space="1" w:color="DDDDDD"/>
+          <w:right w:val="single" w:sz="2" w:space="1" w:color="DDDDDD"/>
+        </w:pBdr>
+        <w:rPr>
+          <w:rStyle w:val="IntenseEmphasis"/>
+          <w:rFonts w:ascii="Times New Roman" w:hAnsi="Times New Roman" w:cs="Times New Roman"/>
+          <w:b/>
+          <w:b/>
+          <w:i w:val="false"/>
+          <w:i w:val="false"/>
+          <w:iCs w:val="false"/>
+          <w:color w:val="auto"/>
+          <w:sz w:val="26"/>
+          <w:szCs w:val="26"/>
+        </w:rPr>
+      </w:pPr>
+      <w:r>
+        <w:rPr>
+          <w:caps w:val="false"/>
+          <w:smallCaps w:val="false"/>
+          <w:color w:val="000000"/>
+          <w:spacing w:val="0"/>
+        </w:rPr>
+        <w:t xml:space="preserve">   </w:t>
+      </w:r>
+      <w:r>
+        <w:rPr>
+          <w:b w:val="false"/>
+          <w:i w:val="false"/>
+          <w:caps w:val="false"/>
+          <w:smallCaps w:val="false"/>
+          <w:color w:val="000000"/>
+          <w:spacing w:val="0"/>
+          <w:sz w:val="18"/>
+        </w:rPr>
+        <w:t xml:space="preserve">* </w:t>
+      </w:r>
+      <w:r>
+        <w:rPr>
+          <w:b w:val="false"/>
+          <w:i/>
+          <w:caps w:val="false"/>
+          <w:smallCaps w:val="false"/>
+          <w:color w:val="000000"/>
+          <w:spacing w:val="0"/>
+          <w:sz w:val="18"/>
+        </w:rPr>
+        <w:t>b) enough storage to hold any type of socket address that the</w:t>
+      </w:r>
+    </w:p>
+    <w:p>
+      <w:pPr>
+        <w:pStyle w:val="PreformattedText"/>
+        <w:widowControl/>
+        <w:pBdr>
+          <w:top w:val="single" w:sz="2" w:space="1" w:color="DDDDDD"/>
+          <w:left w:val="single" w:sz="2" w:space="1" w:color="DDDDDD"/>
+          <w:bottom w:val="single" w:sz="2" w:space="1" w:color="DDDDDD"/>
+          <w:right w:val="single" w:sz="2" w:space="1" w:color="DDDDDD"/>
+        </w:pBdr>
+        <w:rPr>
+          <w:rStyle w:val="IntenseEmphasis"/>
+          <w:rFonts w:ascii="Times New Roman" w:hAnsi="Times New Roman" w:cs="Times New Roman"/>
+          <w:b/>
+          <w:b/>
+          <w:i w:val="false"/>
+          <w:i w:val="false"/>
+          <w:iCs w:val="false"/>
+          <w:color w:val="auto"/>
+          <w:sz w:val="26"/>
+          <w:szCs w:val="26"/>
+        </w:rPr>
+      </w:pPr>
+      <w:r>
+        <w:rPr>
+          <w:caps w:val="false"/>
+          <w:smallCaps w:val="false"/>
+          <w:color w:val="000000"/>
+          <w:spacing w:val="0"/>
+        </w:rPr>
+        <w:t xml:space="preserve">   </w:t>
+      </w:r>
+      <w:r>
+        <w:rPr>
+          <w:b w:val="false"/>
+          <w:i w:val="false"/>
+          <w:caps w:val="false"/>
+          <w:smallCaps w:val="false"/>
+          <w:color w:val="000000"/>
+          <w:spacing w:val="0"/>
+          <w:sz w:val="18"/>
+        </w:rPr>
+        <w:t xml:space="preserve">*    </w:t>
+      </w:r>
+      <w:r>
+        <w:rPr>
+          <w:b w:val="false"/>
+          <w:i/>
+          <w:caps w:val="false"/>
+          <w:smallCaps w:val="false"/>
+          <w:color w:val="000000"/>
+          <w:spacing w:val="0"/>
+          <w:sz w:val="18"/>
+        </w:rPr>
+        <w:t>system supports</w:t>
+      </w:r>
+      <w:r>
+        <w:rPr>
+          <w:b w:val="false"/>
+          <w:i w:val="false"/>
+          <w:caps w:val="false"/>
+          <w:smallCaps w:val="false"/>
+          <w:color w:val="000000"/>
+          <w:spacing w:val="0"/>
+          <w:sz w:val="18"/>
+        </w:rPr>
+        <w:t>.</w:t>
+      </w:r>
+    </w:p>
+    <w:p>
+      <w:pPr>
+        <w:pStyle w:val="PreformattedText"/>
+        <w:widowControl/>
+        <w:pBdr>
+          <w:top w:val="single" w:sz="2" w:space="1" w:color="DDDDDD"/>
+          <w:left w:val="single" w:sz="2" w:space="1" w:color="DDDDDD"/>
+          <w:bottom w:val="single" w:sz="2" w:space="1" w:color="DDDDDD"/>
+          <w:right w:val="single" w:sz="2" w:space="1" w:color="DDDDDD"/>
+        </w:pBdr>
+        <w:rPr>
+          <w:rStyle w:val="IntenseEmphasis"/>
+          <w:rFonts w:ascii="Times New Roman" w:hAnsi="Times New Roman" w:cs="Times New Roman"/>
+          <w:b/>
+          <w:b/>
+          <w:i w:val="false"/>
+          <w:i w:val="false"/>
+          <w:iCs w:val="false"/>
+          <w:color w:val="auto"/>
+          <w:sz w:val="26"/>
+          <w:szCs w:val="26"/>
+        </w:rPr>
+      </w:pPr>
+      <w:r>
+        <w:rPr>
+          <w:caps w:val="false"/>
+          <w:smallCaps w:val="false"/>
+          <w:color w:val="000000"/>
+          <w:spacing w:val="0"/>
+        </w:rPr>
+        <w:t xml:space="preserve">   </w:t>
+      </w:r>
+      <w:r>
+        <w:rPr>
+          <w:b w:val="false"/>
+          <w:i w:val="false"/>
+          <w:caps w:val="false"/>
+          <w:smallCaps w:val="false"/>
+          <w:color w:val="000000"/>
+          <w:spacing w:val="0"/>
+          <w:sz w:val="18"/>
+        </w:rPr>
+        <w:t>*/</w:t>
+      </w:r>
+    </w:p>
+    <w:p>
+      <w:pPr>
+        <w:pStyle w:val="PreformattedText"/>
+        <w:widowControl/>
+        <w:pBdr>
+          <w:top w:val="single" w:sz="2" w:space="1" w:color="DDDDDD"/>
+          <w:left w:val="single" w:sz="2" w:space="1" w:color="DDDDDD"/>
+          <w:bottom w:val="single" w:sz="2" w:space="1" w:color="DDDDDD"/>
+          <w:right w:val="single" w:sz="2" w:space="1" w:color="DDDDDD"/>
+        </w:pBdr>
+        <w:spacing w:before="0" w:after="283"/>
+        <w:rPr>
+          <w:rStyle w:val="IntenseEmphasis"/>
+          <w:rFonts w:ascii="Times New Roman" w:hAnsi="Times New Roman" w:cs="Times New Roman"/>
+          <w:b/>
+          <w:b/>
+          <w:i w:val="false"/>
+          <w:i w:val="false"/>
+          <w:iCs w:val="false"/>
+          <w:color w:val="auto"/>
+          <w:sz w:val="26"/>
+          <w:szCs w:val="26"/>
+        </w:rPr>
+      </w:pPr>
+      <w:r>
+        <w:rPr>
+          <w:caps w:val="false"/>
+          <w:smallCaps w:val="false"/>
+          <w:color w:val="000000"/>
+          <w:spacing w:val="0"/>
+        </w:rPr>
+        <w:t xml:space="preserve">   </w:t>
+      </w:r>
+      <w:r>
+        <w:rPr>
+          <w:b w:val="false"/>
+          <w:i w:val="false"/>
+          <w:caps w:val="false"/>
+          <w:smallCaps w:val="false"/>
+          <w:color w:val="000000"/>
+          <w:spacing w:val="0"/>
+          <w:sz w:val="18"/>
+        </w:rPr>
+        <w:t>};</w:t>
+      </w:r>
+    </w:p>
+    <w:p>
+      <w:pPr>
+        <w:pStyle w:val="ListParagraph"/>
+        <w:numPr>
+          <w:ilvl w:val="0"/>
+          <w:numId w:val="0"/>
+        </w:numPr>
+        <w:spacing w:lineRule="auto" w:line="360"/>
+        <w:ind w:left="1512" w:hanging="0"/>
+        <w:jc w:val="both"/>
+        <w:outlineLvl w:val="1"/>
+        <w:rPr>
+          <w:rStyle w:val="IntenseEmphasis"/>
+          <w:rFonts w:ascii="Times New Roman" w:hAnsi="Times New Roman" w:cs="Times New Roman"/>
+          <w:b/>
+          <w:b/>
+          <w:i w:val="false"/>
+          <w:i w:val="false"/>
+          <w:iCs w:val="false"/>
+          <w:color w:val="auto"/>
+          <w:sz w:val="26"/>
+          <w:szCs w:val="26"/>
+        </w:rPr>
+      </w:pPr>
+      <w:r>
+        <w:rPr/>
+      </w:r>
     </w:p>
     <w:p>
       <w:pPr>
@@ -771,10 +2932,11 @@
       <w:pPr>
         <w:pStyle w:val="ListParagraph"/>
         <w:numPr>
-          <w:ilvl w:val="1"/>
-          <w:numId w:val="3"/>
+          <w:ilvl w:val="0"/>
+          <w:numId w:val="0"/>
         </w:numPr>
         <w:spacing w:lineRule="auto" w:line="360"/>
+        <w:ind w:left="1512" w:hanging="0"/>
         <w:jc w:val="both"/>
         <w:outlineLvl w:val="1"/>
         <w:rPr>
@@ -801,7 +2963,582 @@
           <w:sz w:val="26"/>
           <w:szCs w:val="26"/>
         </w:rPr>
-        <w:t>Hủy socket</w:t>
+        <w:t xml:space="preserve">Để tạo được một socket ta có thể sử dụng hàm socket(int domain, int type, int protocol) </w:t>
+      </w:r>
+    </w:p>
+    <w:p>
+      <w:pPr>
+        <w:pStyle w:val="ListParagraph"/>
+        <w:numPr>
+          <w:ilvl w:val="0"/>
+          <w:numId w:val="0"/>
+        </w:numPr>
+        <w:spacing w:lineRule="auto" w:line="360"/>
+        <w:ind w:left="1944" w:hanging="0"/>
+        <w:jc w:val="both"/>
+        <w:outlineLvl w:val="1"/>
+        <w:rPr>
+          <w:rStyle w:val="IntenseEmphasis"/>
+          <w:rFonts w:ascii="Times New Roman" w:hAnsi="Times New Roman" w:cs="Times New Roman"/>
+          <w:b/>
+          <w:b/>
+          <w:i w:val="false"/>
+          <w:i w:val="false"/>
+          <w:iCs w:val="false"/>
+          <w:color w:val="auto"/>
+          <w:sz w:val="26"/>
+          <w:szCs w:val="26"/>
+        </w:rPr>
+      </w:pPr>
+      <w:r>
+        <w:rPr>
+          <w:rStyle w:val="IntenseEmphasis"/>
+          <w:rFonts w:cs="Times New Roman" w:ascii="Times New Roman" w:hAnsi="Times New Roman"/>
+          <w:b/>
+          <w:i w:val="false"/>
+          <w:iCs w:val="false"/>
+          <w:color w:val="auto"/>
+          <w:sz w:val="26"/>
+          <w:szCs w:val="26"/>
+        </w:rPr>
+        <w:t>tham số domain được định nghĩa :AF_UNIX socket trong local system. AF_INET socket cho mạng…. Nhưng thường ta chỉ sử dụng hai trường này.</w:t>
+      </w:r>
+    </w:p>
+    <w:p>
+      <w:pPr>
+        <w:pStyle w:val="ListParagraph"/>
+        <w:numPr>
+          <w:ilvl w:val="0"/>
+          <w:numId w:val="0"/>
+        </w:numPr>
+        <w:spacing w:lineRule="auto" w:line="360"/>
+        <w:ind w:left="1512" w:hanging="0"/>
+        <w:jc w:val="both"/>
+        <w:outlineLvl w:val="1"/>
+        <w:rPr>
+          <w:rStyle w:val="IntenseEmphasis"/>
+          <w:rFonts w:ascii="Times New Roman" w:hAnsi="Times New Roman" w:cs="Times New Roman"/>
+          <w:b/>
+          <w:b/>
+          <w:i w:val="false"/>
+          <w:i w:val="false"/>
+          <w:iCs w:val="false"/>
+          <w:color w:val="auto"/>
+          <w:sz w:val="26"/>
+          <w:szCs w:val="26"/>
+        </w:rPr>
+      </w:pPr>
+      <w:r>
+        <w:rPr>
+          <w:rStyle w:val="IntenseEmphasis"/>
+          <w:rFonts w:cs="Times New Roman" w:ascii="Times New Roman" w:hAnsi="Times New Roman"/>
+          <w:b/>
+          <w:i w:val="false"/>
+          <w:iCs w:val="false"/>
+          <w:color w:val="auto"/>
+          <w:sz w:val="26"/>
+          <w:szCs w:val="26"/>
+        </w:rPr>
+        <w:t>Trường type: thường SOCK_STREAM phương thức truyền TCP và SOCK_DGRAM phương thức truyền UDP.</w:t>
+      </w:r>
+    </w:p>
+    <w:p>
+      <w:pPr>
+        <w:pStyle w:val="ListParagraph"/>
+        <w:numPr>
+          <w:ilvl w:val="0"/>
+          <w:numId w:val="0"/>
+        </w:numPr>
+        <w:spacing w:lineRule="auto" w:line="360"/>
+        <w:ind w:left="1512" w:hanging="0"/>
+        <w:jc w:val="both"/>
+        <w:outlineLvl w:val="1"/>
+        <w:rPr>
+          <w:rStyle w:val="IntenseEmphasis"/>
+          <w:rFonts w:ascii="Times New Roman" w:hAnsi="Times New Roman" w:cs="Times New Roman"/>
+          <w:b/>
+          <w:b/>
+          <w:i w:val="false"/>
+          <w:i w:val="false"/>
+          <w:iCs w:val="false"/>
+          <w:color w:val="auto"/>
+          <w:sz w:val="26"/>
+          <w:szCs w:val="26"/>
+        </w:rPr>
+      </w:pPr>
+      <w:r>
+        <w:rPr>
+          <w:rStyle w:val="IntenseEmphasis"/>
+          <w:rFonts w:cs="Times New Roman" w:ascii="Times New Roman" w:hAnsi="Times New Roman"/>
+          <w:b/>
+          <w:i w:val="false"/>
+          <w:iCs w:val="false"/>
+          <w:color w:val="auto"/>
+          <w:sz w:val="26"/>
+          <w:szCs w:val="26"/>
+        </w:rPr>
+        <w:t>Trường protocol: thường đặt là 0 là giá trị mặc định.</w:t>
+      </w:r>
+    </w:p>
+    <w:p>
+      <w:pPr>
+        <w:pStyle w:val="ListParagraph"/>
+        <w:numPr>
+          <w:ilvl w:val="0"/>
+          <w:numId w:val="0"/>
+        </w:numPr>
+        <w:spacing w:lineRule="auto" w:line="360"/>
+        <w:ind w:left="1512" w:hanging="0"/>
+        <w:jc w:val="both"/>
+        <w:outlineLvl w:val="1"/>
+        <w:rPr>
+          <w:rStyle w:val="IntenseEmphasis"/>
+          <w:rFonts w:ascii="Times New Roman" w:hAnsi="Times New Roman" w:cs="Times New Roman"/>
+          <w:b/>
+          <w:b/>
+          <w:i w:val="false"/>
+          <w:i w:val="false"/>
+          <w:iCs w:val="false"/>
+          <w:color w:val="auto"/>
+          <w:sz w:val="26"/>
+          <w:szCs w:val="26"/>
+        </w:rPr>
+      </w:pPr>
+      <w:r>
+        <w:rPr>
+          <w:rStyle w:val="IntenseEmphasis"/>
+          <w:rFonts w:cs="Times New Roman" w:ascii="Times New Roman" w:hAnsi="Times New Roman"/>
+          <w:b/>
+          <w:i w:val="false"/>
+          <w:iCs w:val="false"/>
+          <w:color w:val="auto"/>
+          <w:sz w:val="26"/>
+          <w:szCs w:val="26"/>
+        </w:rPr>
+        <w:t>Địa chỉ socket: ta có hai cấu trúc là struct sockadd_un cho local system và sockaddr_in cho socket Internet.</w:t>
+      </w:r>
+    </w:p>
+    <w:p>
+      <w:pPr>
+        <w:pStyle w:val="ListParagraph"/>
+        <w:numPr>
+          <w:ilvl w:val="0"/>
+          <w:numId w:val="0"/>
+        </w:numPr>
+        <w:spacing w:lineRule="auto" w:line="360"/>
+        <w:ind w:left="1944" w:hanging="0"/>
+        <w:jc w:val="both"/>
+        <w:outlineLvl w:val="1"/>
+        <w:rPr>
+          <w:rStyle w:val="IntenseEmphasis"/>
+          <w:rFonts w:ascii="Times New Roman" w:hAnsi="Times New Roman" w:cs="Times New Roman"/>
+          <w:b/>
+          <w:b/>
+          <w:i w:val="false"/>
+          <w:i w:val="false"/>
+          <w:iCs w:val="false"/>
+          <w:color w:val="auto"/>
+          <w:sz w:val="26"/>
+          <w:szCs w:val="26"/>
+        </w:rPr>
+      </w:pPr>
+      <w:r>
+        <w:rPr>
+          <w:rStyle w:val="IntenseEmphasis"/>
+          <w:rFonts w:cs="Times New Roman" w:ascii="Times New Roman" w:hAnsi="Times New Roman"/>
+          <w:b/>
+          <w:i w:val="false"/>
+          <w:iCs w:val="false"/>
+          <w:color w:val="auto"/>
+          <w:sz w:val="26"/>
+          <w:szCs w:val="26"/>
+        </w:rPr>
+        <w:t>Hàm bind(int socket, const struct sockaddr* address, size_t address_len)</w:t>
+      </w:r>
+    </w:p>
+    <w:p>
+      <w:pPr>
+        <w:pStyle w:val="ListParagraph"/>
+        <w:numPr>
+          <w:ilvl w:val="0"/>
+          <w:numId w:val="0"/>
+        </w:numPr>
+        <w:spacing w:lineRule="auto" w:line="360"/>
+        <w:ind w:left="1512" w:hanging="0"/>
+        <w:jc w:val="both"/>
+        <w:outlineLvl w:val="1"/>
+        <w:rPr>
+          <w:rStyle w:val="IntenseEmphasis"/>
+          <w:rFonts w:ascii="Times New Roman" w:hAnsi="Times New Roman" w:cs="Times New Roman"/>
+          <w:b/>
+          <w:b/>
+          <w:i w:val="false"/>
+          <w:i w:val="false"/>
+          <w:iCs w:val="false"/>
+          <w:color w:val="auto"/>
+          <w:sz w:val="26"/>
+          <w:szCs w:val="26"/>
+        </w:rPr>
+      </w:pPr>
+      <w:r>
+        <w:rPr>
+          <w:rStyle w:val="IntenseEmphasis"/>
+          <w:rFonts w:cs="Times New Roman" w:ascii="Times New Roman" w:hAnsi="Times New Roman"/>
+          <w:b/>
+          <w:i w:val="false"/>
+          <w:iCs w:val="false"/>
+          <w:color w:val="auto"/>
+          <w:sz w:val="26"/>
+          <w:szCs w:val="26"/>
+        </w:rPr>
+        <w:t>int socket là kết quả tra ra từ hàm socket()</w:t>
+      </w:r>
+    </w:p>
+    <w:p>
+      <w:pPr>
+        <w:pStyle w:val="ListParagraph"/>
+        <w:numPr>
+          <w:ilvl w:val="0"/>
+          <w:numId w:val="0"/>
+        </w:numPr>
+        <w:spacing w:lineRule="auto" w:line="360"/>
+        <w:ind w:left="1512" w:hanging="0"/>
+        <w:jc w:val="both"/>
+        <w:outlineLvl w:val="1"/>
+        <w:rPr>
+          <w:rStyle w:val="IntenseEmphasis"/>
+          <w:rFonts w:ascii="Times New Roman" w:hAnsi="Times New Roman" w:cs="Times New Roman"/>
+          <w:b/>
+          <w:b/>
+          <w:i w:val="false"/>
+          <w:i w:val="false"/>
+          <w:iCs w:val="false"/>
+          <w:color w:val="auto"/>
+          <w:sz w:val="26"/>
+          <w:szCs w:val="26"/>
+        </w:rPr>
+      </w:pPr>
+      <w:r>
+        <w:rPr>
+          <w:rStyle w:val="IntenseEmphasis"/>
+          <w:rFonts w:cs="Times New Roman" w:ascii="Times New Roman" w:hAnsi="Times New Roman"/>
+          <w:b/>
+          <w:i w:val="false"/>
+          <w:iCs w:val="false"/>
+          <w:color w:val="auto"/>
+          <w:sz w:val="26"/>
+          <w:szCs w:val="26"/>
+        </w:rPr>
+        <w:t xml:space="preserve">const struct sockaddr* address: </w:t>
+      </w:r>
+      <w:r>
+        <w:rPr>
+          <w:rStyle w:val="IntenseEmphasis"/>
+          <w:rFonts w:cs="Times New Roman" w:ascii="Times New Roman" w:hAnsi="Times New Roman"/>
+          <w:b/>
+          <w:i w:val="false"/>
+          <w:iCs w:val="false"/>
+          <w:color w:val="auto"/>
+          <w:sz w:val="26"/>
+          <w:szCs w:val="26"/>
+        </w:rPr>
+        <w:t xml:space="preserve">thường là (struct sockaddr*)&amp;dia chi struct address, </w:t>
+      </w:r>
+    </w:p>
+    <w:p>
+      <w:pPr>
+        <w:pStyle w:val="ListParagraph"/>
+        <w:numPr>
+          <w:ilvl w:val="0"/>
+          <w:numId w:val="0"/>
+        </w:numPr>
+        <w:spacing w:lineRule="auto" w:line="360"/>
+        <w:ind w:left="1512" w:hanging="0"/>
+        <w:jc w:val="both"/>
+        <w:outlineLvl w:val="1"/>
+        <w:rPr>
+          <w:rStyle w:val="IntenseEmphasis"/>
+          <w:rFonts w:ascii="Times New Roman" w:hAnsi="Times New Roman" w:cs="Times New Roman"/>
+          <w:b/>
+          <w:b/>
+          <w:i w:val="false"/>
+          <w:i w:val="false"/>
+          <w:iCs w:val="false"/>
+          <w:color w:val="auto"/>
+          <w:sz w:val="26"/>
+          <w:szCs w:val="26"/>
+        </w:rPr>
+      </w:pPr>
+      <w:r>
+        <w:rPr>
+          <w:rStyle w:val="IntenseEmphasis"/>
+          <w:rFonts w:cs="Times New Roman" w:ascii="Times New Roman" w:hAnsi="Times New Roman"/>
+          <w:b/>
+          <w:i w:val="false"/>
+          <w:iCs w:val="false"/>
+          <w:color w:val="auto"/>
+          <w:sz w:val="26"/>
+          <w:szCs w:val="26"/>
+        </w:rPr>
+        <w:t>size_t address_len: sizeof(address)</w:t>
+      </w:r>
+    </w:p>
+    <w:p>
+      <w:pPr>
+        <w:pStyle w:val="ListParagraph"/>
+        <w:numPr>
+          <w:ilvl w:val="0"/>
+          <w:numId w:val="0"/>
+        </w:numPr>
+        <w:spacing w:lineRule="auto" w:line="360"/>
+        <w:ind w:left="720" w:hanging="0"/>
+        <w:jc w:val="both"/>
+        <w:outlineLvl w:val="1"/>
+        <w:rPr>
+          <w:rStyle w:val="IntenseEmphasis"/>
+          <w:rFonts w:ascii="Times New Roman" w:hAnsi="Times New Roman" w:cs="Times New Roman"/>
+          <w:b/>
+          <w:b/>
+          <w:i w:val="false"/>
+          <w:i w:val="false"/>
+          <w:iCs w:val="false"/>
+          <w:color w:val="auto"/>
+          <w:sz w:val="26"/>
+          <w:szCs w:val="26"/>
+        </w:rPr>
+      </w:pPr>
+      <w:r>
+        <w:rPr/>
+      </w:r>
+    </w:p>
+    <w:p>
+      <w:pPr>
+        <w:pStyle w:val="ListParagraph"/>
+        <w:numPr>
+          <w:ilvl w:val="0"/>
+          <w:numId w:val="0"/>
+        </w:numPr>
+        <w:spacing w:lineRule="auto" w:line="360"/>
+        <w:ind w:left="720" w:hanging="0"/>
+        <w:jc w:val="both"/>
+        <w:outlineLvl w:val="1"/>
+        <w:rPr>
+          <w:rStyle w:val="IntenseEmphasis"/>
+          <w:rFonts w:ascii="Times New Roman" w:hAnsi="Times New Roman" w:cs="Times New Roman"/>
+          <w:b/>
+          <w:b/>
+          <w:i w:val="false"/>
+          <w:i w:val="false"/>
+          <w:iCs w:val="false"/>
+          <w:color w:val="auto"/>
+          <w:sz w:val="26"/>
+          <w:szCs w:val="26"/>
+        </w:rPr>
+      </w:pPr>
+      <w:r>
+        <w:rPr>
+          <w:rStyle w:val="IntenseEmphasis"/>
+          <w:rFonts w:cs="Times New Roman" w:ascii="Times New Roman" w:hAnsi="Times New Roman"/>
+          <w:b/>
+          <w:i w:val="false"/>
+          <w:iCs w:val="false"/>
+          <w:color w:val="auto"/>
+          <w:sz w:val="26"/>
+          <w:szCs w:val="26"/>
+        </w:rPr>
+        <w:tab/>
+        <w:t>Hàm int accept(int socket, struct sockaddr * address, size_t *address_len);</w:t>
+      </w:r>
+    </w:p>
+    <w:p>
+      <w:pPr>
+        <w:pStyle w:val="ListParagraph"/>
+        <w:numPr>
+          <w:ilvl w:val="0"/>
+          <w:numId w:val="0"/>
+        </w:numPr>
+        <w:spacing w:lineRule="auto" w:line="360"/>
+        <w:ind w:left="720" w:hanging="0"/>
+        <w:jc w:val="both"/>
+        <w:outlineLvl w:val="1"/>
+        <w:rPr>
+          <w:rStyle w:val="IntenseEmphasis"/>
+          <w:rFonts w:ascii="Times New Roman" w:hAnsi="Times New Roman" w:cs="Times New Roman"/>
+          <w:b/>
+          <w:b/>
+          <w:i w:val="false"/>
+          <w:i w:val="false"/>
+          <w:iCs w:val="false"/>
+          <w:color w:val="auto"/>
+          <w:sz w:val="26"/>
+          <w:szCs w:val="26"/>
+        </w:rPr>
+      </w:pPr>
+      <w:r>
+        <w:rPr>
+          <w:rStyle w:val="IntenseEmphasis"/>
+          <w:rFonts w:cs="Times New Roman" w:ascii="Times New Roman" w:hAnsi="Times New Roman"/>
+          <w:b/>
+          <w:i w:val="false"/>
+          <w:iCs w:val="false"/>
+          <w:color w:val="auto"/>
+          <w:sz w:val="26"/>
+          <w:szCs w:val="26"/>
+        </w:rPr>
+        <w:t>int socket đã được đề cập ở trên.</w:t>
+      </w:r>
+    </w:p>
+    <w:p>
+      <w:pPr>
+        <w:pStyle w:val="ListParagraph"/>
+        <w:numPr>
+          <w:ilvl w:val="0"/>
+          <w:numId w:val="0"/>
+        </w:numPr>
+        <w:spacing w:lineRule="auto" w:line="360"/>
+        <w:ind w:left="720" w:hanging="0"/>
+        <w:jc w:val="both"/>
+        <w:outlineLvl w:val="1"/>
+        <w:rPr>
+          <w:rStyle w:val="IntenseEmphasis"/>
+          <w:rFonts w:ascii="Times New Roman" w:hAnsi="Times New Roman" w:cs="Times New Roman"/>
+          <w:b/>
+          <w:b/>
+          <w:i w:val="false"/>
+          <w:i w:val="false"/>
+          <w:iCs w:val="false"/>
+          <w:color w:val="auto"/>
+          <w:sz w:val="26"/>
+          <w:szCs w:val="26"/>
+        </w:rPr>
+      </w:pPr>
+      <w:r>
+        <w:rPr>
+          <w:rStyle w:val="IntenseEmphasis"/>
+          <w:rFonts w:cs="Times New Roman" w:ascii="Times New Roman" w:hAnsi="Times New Roman"/>
+          <w:b/>
+          <w:i w:val="false"/>
+          <w:iCs w:val="false"/>
+          <w:color w:val="auto"/>
+          <w:sz w:val="26"/>
+          <w:szCs w:val="26"/>
+        </w:rPr>
+        <w:t>struct sockaddr * address :đề cập ở trên.</w:t>
+      </w:r>
+    </w:p>
+    <w:p>
+      <w:pPr>
+        <w:pStyle w:val="ListParagraph"/>
+        <w:numPr>
+          <w:ilvl w:val="0"/>
+          <w:numId w:val="0"/>
+        </w:numPr>
+        <w:spacing w:lineRule="auto" w:line="360"/>
+        <w:ind w:left="720" w:hanging="0"/>
+        <w:jc w:val="both"/>
+        <w:outlineLvl w:val="1"/>
+        <w:rPr>
+          <w:rStyle w:val="IntenseEmphasis"/>
+          <w:rFonts w:ascii="Times New Roman" w:hAnsi="Times New Roman" w:cs="Times New Roman"/>
+          <w:b/>
+          <w:b/>
+          <w:i w:val="false"/>
+          <w:i w:val="false"/>
+          <w:iCs w:val="false"/>
+          <w:color w:val="auto"/>
+          <w:sz w:val="26"/>
+          <w:szCs w:val="26"/>
+        </w:rPr>
+      </w:pPr>
+      <w:r>
+        <w:rPr>
+          <w:rStyle w:val="IntenseEmphasis"/>
+          <w:rFonts w:cs="Times New Roman" w:ascii="Times New Roman" w:hAnsi="Times New Roman"/>
+          <w:b/>
+          <w:i w:val="false"/>
+          <w:iCs w:val="false"/>
+          <w:color w:val="auto"/>
+          <w:sz w:val="26"/>
+          <w:szCs w:val="26"/>
+        </w:rPr>
+        <w:t>size_t *address_len= địa chỉ của sizeof(address).</w:t>
+      </w:r>
+    </w:p>
+    <w:p>
+      <w:pPr>
+        <w:pStyle w:val="ListParagraph"/>
+        <w:numPr>
+          <w:ilvl w:val="0"/>
+          <w:numId w:val="0"/>
+        </w:numPr>
+        <w:spacing w:lineRule="auto" w:line="360"/>
+        <w:ind w:left="720" w:hanging="0"/>
+        <w:jc w:val="both"/>
+        <w:outlineLvl w:val="1"/>
+        <w:rPr>
+          <w:rStyle w:val="IntenseEmphasis"/>
+          <w:rFonts w:ascii="Times New Roman" w:hAnsi="Times New Roman" w:cs="Times New Roman"/>
+          <w:b/>
+          <w:b/>
+          <w:i w:val="false"/>
+          <w:i w:val="false"/>
+          <w:iCs w:val="false"/>
+          <w:color w:val="auto"/>
+          <w:sz w:val="26"/>
+          <w:szCs w:val="26"/>
+        </w:rPr>
+      </w:pPr>
+      <w:r>
+        <w:rPr>
+          <w:rStyle w:val="IntenseEmphasis"/>
+          <w:rFonts w:cs="Times New Roman" w:ascii="Times New Roman" w:hAnsi="Times New Roman"/>
+          <w:b/>
+          <w:i w:val="false"/>
+          <w:iCs w:val="false"/>
+          <w:color w:val="auto"/>
+          <w:sz w:val="26"/>
+          <w:szCs w:val="26"/>
+        </w:rPr>
+        <w:tab/>
+        <w:t>int connect(int socket, const struct sockaddr * address, size_t address_len);</w:t>
+      </w:r>
+    </w:p>
+    <w:p>
+      <w:pPr>
+        <w:pStyle w:val="ListParagraph"/>
+        <w:numPr>
+          <w:ilvl w:val="0"/>
+          <w:numId w:val="0"/>
+        </w:numPr>
+        <w:spacing w:lineRule="auto" w:line="360"/>
+        <w:ind w:left="720" w:hanging="0"/>
+        <w:jc w:val="both"/>
+        <w:outlineLvl w:val="1"/>
+        <w:rPr>
+          <w:rStyle w:val="IntenseEmphasis"/>
+          <w:rFonts w:ascii="Times New Roman" w:hAnsi="Times New Roman" w:cs="Times New Roman"/>
+          <w:b/>
+          <w:b/>
+          <w:i w:val="false"/>
+          <w:i w:val="false"/>
+          <w:iCs w:val="false"/>
+          <w:color w:val="auto"/>
+          <w:sz w:val="26"/>
+          <w:szCs w:val="26"/>
+        </w:rPr>
+      </w:pPr>
+      <w:r>
+        <w:rPr>
+          <w:rStyle w:val="IntenseEmphasis"/>
+          <w:rFonts w:cs="Times New Roman" w:ascii="Times New Roman" w:hAnsi="Times New Roman"/>
+          <w:b/>
+          <w:i w:val="false"/>
+          <w:iCs w:val="false"/>
+          <w:color w:val="auto"/>
+          <w:sz w:val="26"/>
+          <w:szCs w:val="26"/>
+        </w:rPr>
+        <w:t>Nếu thành công return 0, -1 errors, các error của nó được miêu tả trong sách.</w:t>
       </w:r>
     </w:p>
     <w:p>
@@ -838,6 +3575,81 @@
           <w:sz w:val="26"/>
           <w:szCs w:val="26"/>
         </w:rPr>
+        <w:t>Hủy socket</w:t>
+      </w:r>
+    </w:p>
+    <w:p>
+      <w:pPr>
+        <w:pStyle w:val="ListParagraph"/>
+        <w:numPr>
+          <w:ilvl w:val="0"/>
+          <w:numId w:val="0"/>
+        </w:numPr>
+        <w:spacing w:lineRule="auto" w:line="360"/>
+        <w:ind w:left="1512" w:hanging="0"/>
+        <w:jc w:val="both"/>
+        <w:outlineLvl w:val="1"/>
+        <w:rPr>
+          <w:rStyle w:val="IntenseEmphasis"/>
+          <w:rFonts w:ascii="Times New Roman" w:hAnsi="Times New Roman" w:cs="Times New Roman"/>
+          <w:b/>
+          <w:b/>
+          <w:i w:val="false"/>
+          <w:i w:val="false"/>
+          <w:iCs w:val="false"/>
+          <w:color w:val="auto"/>
+          <w:sz w:val="26"/>
+          <w:szCs w:val="26"/>
+        </w:rPr>
+      </w:pPr>
+      <w:r>
+        <w:rPr>
+          <w:rStyle w:val="IntenseEmphasis"/>
+          <w:rFonts w:cs="Times New Roman" w:ascii="Times New Roman" w:hAnsi="Times New Roman"/>
+          <w:b/>
+          <w:i w:val="false"/>
+          <w:iCs w:val="false"/>
+          <w:color w:val="auto"/>
+          <w:sz w:val="26"/>
+          <w:szCs w:val="26"/>
+        </w:rPr>
+        <w:t xml:space="preserve">hàm close(int socket); </w:t>
+      </w:r>
+    </w:p>
+    <w:p>
+      <w:pPr>
+        <w:pStyle w:val="ListParagraph"/>
+        <w:numPr>
+          <w:ilvl w:val="1"/>
+          <w:numId w:val="3"/>
+        </w:numPr>
+        <w:spacing w:lineRule="auto" w:line="360"/>
+        <w:jc w:val="both"/>
+        <w:outlineLvl w:val="1"/>
+        <w:rPr>
+          <w:rStyle w:val="IntenseEmphasis"/>
+          <w:rFonts w:ascii="Times New Roman" w:hAnsi="Times New Roman" w:cs="Times New Roman"/>
+          <w:b/>
+          <w:b/>
+          <w:i w:val="false"/>
+          <w:i w:val="false"/>
+          <w:iCs w:val="false"/>
+          <w:color w:val="auto"/>
+          <w:sz w:val="26"/>
+          <w:szCs w:val="26"/>
+        </w:rPr>
+      </w:pPr>
+      <w:r>
+        <w:rPr>
+          <w:rStyle w:val="IntenseEmphasis"/>
+          <w:rFonts w:cs="Times New Roman" w:ascii="Times New Roman" w:hAnsi="Times New Roman"/>
+          <w:b/>
+          <w:i w:val="false"/>
+          <w:iCs w:val="false"/>
+          <w:color w:val="auto"/>
+          <w:sz w:val="26"/>
+          <w:szCs w:val="26"/>
+        </w:rPr>
         <w:t>Các hàm đọc ghi dữ liệu: readn, writen và readline</w:t>
       </w:r>
     </w:p>
@@ -919,6 +3731,57 @@
       <w:pPr>
         <w:pStyle w:val="ListParagraph"/>
         <w:numPr>
+          <w:ilvl w:val="0"/>
+          <w:numId w:val="0"/>
+        </w:numPr>
+        <w:spacing w:lineRule="auto" w:line="360"/>
+        <w:ind w:left="1512" w:hanging="0"/>
+        <w:jc w:val="both"/>
+        <w:outlineLvl w:val="1"/>
+        <w:rPr>
+          <w:rStyle w:val="IntenseEmphasis"/>
+          <w:rFonts w:ascii="Times New Roman" w:hAnsi="Times New Roman" w:cs="Times New Roman"/>
+          <w:b/>
+          <w:b/>
+          <w:i w:val="false"/>
+          <w:i w:val="false"/>
+          <w:iCs w:val="false"/>
+          <w:color w:val="auto"/>
+          <w:sz w:val="26"/>
+          <w:szCs w:val="26"/>
+        </w:rPr>
+      </w:pPr>
+      <w:r>
+        <w:rPr>
+          <w:rStyle w:val="IntenseEmphasis"/>
+          <w:rFonts w:cs="Times New Roman" w:ascii="Times New Roman" w:hAnsi="Times New Roman"/>
+          <w:b/>
+          <w:i w:val="false"/>
+          <w:iCs w:val="false"/>
+          <w:color w:val="auto"/>
+          <w:sz w:val="26"/>
+          <w:szCs w:val="26"/>
+        </w:rPr>
+        <w:t xml:space="preserve">Trong một số trường hợp việc thiết lập trước và duy trì một kết nối thì là không cần thiết. </w:t>
+      </w:r>
+      <w:r>
+        <w:rPr>
+          <w:rStyle w:val="IntenseEmphasis"/>
+          <w:rFonts w:cs="Times New Roman" w:ascii="Times New Roman" w:hAnsi="Times New Roman"/>
+          <w:b/>
+          <w:i w:val="false"/>
+          <w:iCs w:val="false"/>
+          <w:color w:val="auto"/>
+          <w:sz w:val="26"/>
+          <w:szCs w:val="26"/>
+        </w:rPr>
+        <w:t>Nếu có một dịch vụ cả ngày sử dụng một lần và ta lại luôn kết nối thì đó là lãng phí và không phù hợp vì thế socket UDP có thể giải quyết điều đó.</w:t>
+      </w:r>
+    </w:p>
+    <w:p>
+      <w:pPr>
+        <w:pStyle w:val="ListParagraph"/>
+        <w:numPr>
           <w:ilvl w:val="1"/>
           <w:numId w:val="3"/>
         </w:numPr>
@@ -950,6 +3813,44 @@
           <w:szCs w:val="26"/>
         </w:rPr>
         <w:t>Đặc điểm của UDP socket</w:t>
+      </w:r>
+    </w:p>
+    <w:p>
+      <w:pPr>
+        <w:pStyle w:val="ListParagraph"/>
+        <w:numPr>
+          <w:ilvl w:val="0"/>
+          <w:numId w:val="0"/>
+        </w:numPr>
+        <w:spacing w:lineRule="auto" w:line="360"/>
+        <w:ind w:left="1512" w:hanging="0"/>
+        <w:jc w:val="both"/>
+        <w:outlineLvl w:val="1"/>
+        <w:rPr>
+          <w:rStyle w:val="IntenseEmphasis"/>
+          <w:rFonts w:ascii="Times New Roman" w:hAnsi="Times New Roman" w:cs="Times New Roman"/>
+          <w:b/>
+          <w:b/>
+          <w:i w:val="false"/>
+          <w:i w:val="false"/>
+          <w:iCs w:val="false"/>
+          <w:color w:val="auto"/>
+          <w:sz w:val="26"/>
+          <w:szCs w:val="26"/>
+        </w:rPr>
+      </w:pPr>
+      <w:r>
+        <w:rPr>
+          <w:rStyle w:val="IntenseEmphasis"/>
+          <w:rFonts w:cs="Times New Roman" w:ascii="Times New Roman" w:hAnsi="Times New Roman"/>
+          <w:b/>
+          <w:i w:val="false"/>
+          <w:iCs w:val="false"/>
+          <w:color w:val="auto"/>
+          <w:sz w:val="26"/>
+          <w:szCs w:val="26"/>
+        </w:rPr>
+        <w:t>Nó hiệu quả về chi phí và thời gian nhưng không đảm bảo về độ tin cậy</w:t>
       </w:r>
     </w:p>
     <w:p>
@@ -1049,7 +3950,7 @@
         <w:docPartGallery w:val="Page Numbers (Bottom of Page)"/>
         <w:docPartUnique w:val="true"/>
       </w:docPartObj>
-      <w:id w:val="1539961262"/>
+      <w:id w:val="314950607"/>
     </w:sdtPr>
     <w:sdtContent>
       <w:p>
@@ -1072,7 +3973,7 @@
         </w:r>
         <w:r>
           <w:rPr/>
-          <w:t>2</w:t>
+          <w:t>4</w:t>
         </w:r>
         <w:r>
           <w:rPr/>
@@ -2457,6 +5358,19 @@
       <w:szCs w:val="20"/>
     </w:rPr>
   </w:style>
+  <w:style w:type="paragraph" w:styleId="PreformattedText">
+    <w:name w:val="Preformatted Text"/>
+    <w:basedOn w:val="Normal"/>
+    <w:qFormat/>
+    <w:pPr>
+      <w:spacing w:before="0" w:after="0"/>
+    </w:pPr>
+    <w:rPr>
+      <w:rFonts w:ascii="Liberation Mono" w:hAnsi="Liberation Mono" w:eastAsia="Liberation Mono" w:cs="Liberation Mono"/>
+      <w:sz w:val="20"/>
+      <w:szCs w:val="20"/>
+    </w:rPr>
+  </w:style>
   <w:style w:type="numbering" w:styleId="NoList" w:default="1">
     <w:name w:val="No List"/>
     <w:uiPriority w:val="99"/>

</xml_diff>